<commit_message>
Article updated. Missing Abstract, Evaluation Function, Solution Display, Conclusion.
</commit_message>
<xml_diff>
--- a/Bird Watching.docx
+++ b/Bird Watching.docx
@@ -670,7 +670,31 @@
         <w:rPr>
           <w:lang w:val="pt-PT"/>
         </w:rPr>
-        <w:t>de -1 a CaminhoMax, em que a variável CaminhoMax</w:t>
+        <w:t xml:space="preserve">de </w:t>
+      </w:r>
+      <w:r>
+        <w:rPr>
+          <w:lang w:val="pt-PT"/>
+        </w:rPr>
+        <w:t>1</w:t>
+      </w:r>
+      <w:r>
+        <w:rPr>
+          <w:lang w:val="pt-PT"/>
+        </w:rPr>
+        <w:t xml:space="preserve"> a CaminhoMax</w:t>
+      </w:r>
+      <w:r>
+        <w:rPr>
+          <w:lang w:val="pt-PT"/>
+        </w:rPr>
+        <w:t>+1</w:t>
+      </w:r>
+      <w:r>
+        <w:rPr>
+          <w:lang w:val="pt-PT"/>
+        </w:rPr>
+        <w:t>, em que a variável CaminhoMax</w:t>
       </w:r>
       <w:r>
         <w:rPr>
@@ -682,7 +706,13 @@
         <w:rPr>
           <w:lang w:val="pt-PT"/>
         </w:rPr>
-        <w:t xml:space="preserve"> é calculada pela subtracção das casas a zero e das casas por onde o caminho não passa (assinaladas a -1) às 121 casas totais do tabuleiro.</w:t>
+        <w:t xml:space="preserve"> é calculada pela subtracção das casas a zero e das casas por onde o caminho não passa à</w:t>
+      </w:r>
+      <w:r>
+        <w:rPr>
+          <w:lang w:val="pt-PT"/>
+        </w:rPr>
+        <w:t>s 121 casas totais do tabuleiro, sendo no pior caso 60 o número máximo do caminho e 61 o número de casas por onde o caminho não passa.</w:t>
       </w:r>
       <w:r>
         <w:rPr>
@@ -711,6 +741,44 @@
           <w:lang w:val="pt-PT"/>
         </w:rPr>
       </w:pPr>
+      <w:r>
+        <w:rPr>
+          <w:lang w:val="pt-PT"/>
+        </w:rPr>
+        <w:t>As restrições aplicadas para a solução deste trabalho foram em primeiro lugar as restrições das paredes do tabuleiro em que estão assinaladas com um 0 no tabuleiro, de seguida a restrição foi aplicar a conectividade 4, ou seja num caminho só era possivel dirigir se para cima, baixo, esquerda ou direita</w:t>
+      </w:r>
+      <w:r>
+        <w:rPr>
+          <w:lang w:val="pt-PT"/>
+        </w:rPr>
+        <w:t xml:space="preserve">, a proxima restrição aplicada é definir as casas que não são do caminho como paredes. </w:t>
+      </w:r>
+    </w:p>
+    <w:p>
+      <w:pPr>
+        <w:rPr>
+          <w:lang w:val="pt-PT"/>
+        </w:rPr>
+      </w:pPr>
+      <w:r>
+        <w:rPr>
+          <w:lang w:val="pt-PT"/>
+        </w:rPr>
+        <w:t>As restrições rígidas aplicadas foram a casa de entrada, a casa adjacente à entrada, a casa de saida e a casa adjacente à saida.</w:t>
+      </w:r>
+    </w:p>
+    <w:p>
+      <w:pPr>
+        <w:rPr>
+          <w:lang w:val="pt-PT"/>
+        </w:rPr>
+      </w:pPr>
+      <w:r>
+        <w:rPr>
+          <w:lang w:val="pt-PT"/>
+        </w:rPr>
+        <w:t>Enquanto as restrições flexiveis aplicadas foram que as posições por onde é possivel passar num caminho podem assumir o valor da sua ordem caso pertençam ao caminho ou o valor da parede caso não o pertençam.</w:t>
+      </w:r>
     </w:p>
     <w:p>
       <w:pPr>
@@ -725,249 +793,304 @@
         </w:rPr>
         <w:t>Função de Avaliação</w:t>
       </w:r>
+    </w:p>
+    <w:p>
+      <w:pPr>
+        <w:pStyle w:val="heading10"/>
+        <w:rPr>
+          <w:lang w:val="pt-PT"/>
+        </w:rPr>
+      </w:pPr>
+      <w:r>
+        <w:rPr>
+          <w:lang w:val="pt-PT"/>
+        </w:rPr>
+        <w:t>Estratégia de Pesquisa</w:t>
+      </w:r>
+    </w:p>
+    <w:p>
+      <w:pPr>
+        <w:rPr>
+          <w:lang w:val="pt-PT"/>
+        </w:rPr>
+      </w:pPr>
+      <w:r>
+        <w:rPr>
+          <w:lang w:val="pt-PT"/>
+        </w:rPr>
+        <w:t xml:space="preserve">Na implementação da etiquetagem (“labeling”) utilizamos uma estratégia que </w:t>
+      </w:r>
+      <w:r>
+        <w:rPr>
+          <w:lang w:val="pt-PT"/>
+        </w:rPr>
+        <w:t xml:space="preserve">é incluir na sua chamada o </w:t>
+      </w:r>
+      <w:r>
+        <w:rPr>
+          <w:lang w:val="pt-PT"/>
+        </w:rPr>
+        <w:t>min</w:t>
+      </w:r>
+      <w:r>
+        <w:rPr>
+          <w:lang w:val="pt-PT"/>
+        </w:rPr>
+        <w:t xml:space="preserve"> e o </w:t>
+      </w:r>
+      <w:r>
+        <w:rPr>
+          <w:lang w:val="pt-PT"/>
+        </w:rPr>
+        <w:t>up</w:t>
+      </w:r>
+      <w:r>
+        <w:rPr>
+          <w:lang w:val="pt-PT"/>
+        </w:rPr>
+        <w:t xml:space="preserve">, de forma </w:t>
+      </w:r>
+      <w:r>
+        <w:rPr>
+          <w:lang w:val="pt-PT"/>
+        </w:rPr>
+        <w:t xml:space="preserve">a que a etiquetagem começasse pela variavél mais à esquerda com o dominio esquerdo mais pequeno, ou seja pela entrada do tabuleiro. Enquanto o up </w:t>
+      </w:r>
+      <w:r>
+        <w:rPr>
+          <w:lang w:val="pt-PT"/>
+        </w:rPr>
+        <w:t>é para o dominio ser explorado em ordem ascendente , desta forma processando primeiro os caminhos mais pequenos, uma vez que a etiquetagem destes é mais rápida.</w:t>
+      </w:r>
+    </w:p>
+    <w:p>
+      <w:pPr>
+        <w:pStyle w:val="heading10"/>
+        <w:rPr>
+          <w:lang w:val="pt-PT"/>
+        </w:rPr>
+      </w:pPr>
+      <w:r>
+        <w:rPr>
+          <w:lang w:val="pt-PT"/>
+        </w:rPr>
+        <w:t>Visualização da Solução</w:t>
+      </w:r>
+    </w:p>
+    <w:p>
+      <w:pPr>
+        <w:rPr>
+          <w:lang w:val="pt-PT"/>
+        </w:rPr>
+      </w:pPr>
+      <w:r>
+        <w:rPr>
+          <w:lang w:val="pt-PT"/>
+        </w:rPr>
+        <w:t>A visualização da soluç</w:t>
+      </w:r>
+      <w:r>
+        <w:rPr>
+          <w:lang w:val="pt-PT"/>
+        </w:rPr>
+        <w:t>ão</w:t>
+      </w:r>
+    </w:p>
+    <w:p>
+      <w:pPr>
+        <w:rPr>
+          <w:lang w:val="pt-PT"/>
+        </w:rPr>
+      </w:pPr>
+    </w:p>
+    <w:p>
+      <w:pPr>
+        <w:rPr>
+          <w:lang w:val="pt-PT"/>
+        </w:rPr>
+      </w:pPr>
+    </w:p>
+    <w:p>
+      <w:pPr>
+        <w:rPr>
+          <w:lang w:val="pt-PT"/>
+        </w:rPr>
+      </w:pPr>
+    </w:p>
+    <w:p>
+      <w:pPr>
+        <w:rPr>
+          <w:lang w:val="pt-PT"/>
+        </w:rPr>
+      </w:pPr>
+    </w:p>
+    <w:p>
+      <w:pPr>
+        <w:rPr>
+          <w:lang w:val="pt-PT"/>
+        </w:rPr>
+      </w:pPr>
+    </w:p>
+    <w:p>
+      <w:pPr>
+        <w:rPr>
+          <w:lang w:val="pt-PT"/>
+        </w:rPr>
+      </w:pPr>
+    </w:p>
+    <w:p>
+      <w:pPr>
+        <w:rPr>
+          <w:lang w:val="pt-PT"/>
+        </w:rPr>
+      </w:pPr>
+    </w:p>
+    <w:p>
+      <w:pPr>
+        <w:rPr>
+          <w:lang w:val="pt-PT"/>
+        </w:rPr>
+      </w:pPr>
+    </w:p>
+    <w:p>
+      <w:pPr>
+        <w:rPr>
+          <w:lang w:val="pt-PT"/>
+        </w:rPr>
+      </w:pPr>
+    </w:p>
+    <w:p>
+      <w:pPr>
+        <w:rPr>
+          <w:lang w:val="pt-PT"/>
+        </w:rPr>
+      </w:pPr>
+    </w:p>
+    <w:p>
+      <w:pPr>
+        <w:pStyle w:val="heading10"/>
+        <w:rPr>
+          <w:lang w:val="pt-PT"/>
+        </w:rPr>
+      </w:pPr>
+      <w:r>
+        <w:rPr>
+          <w:lang w:val="pt-PT"/>
+        </w:rPr>
+        <w:t>Resultados</w:t>
+      </w:r>
+    </w:p>
+    <w:p>
+      <w:pPr>
+        <w:rPr>
+          <w:lang w:val="pt-PT"/>
+        </w:rPr>
+      </w:pPr>
+      <w:r>
+        <w:rPr>
+          <w:lang w:val="pt-PT"/>
+        </w:rPr>
+        <w:t>Em prim</w:t>
+      </w:r>
+      <w:r>
+        <w:rPr>
+          <w:lang w:val="pt-PT"/>
+        </w:rPr>
+        <w:t xml:space="preserve">eiro lugar foi desenvolvida uma resolução para o problema que era hibrida, pois incluia prolog sem e com restrições, calculando os caminhos a percorrer através de prolog sem restrições e posteriormente aplicar as restrições para que a solução apenas tivesse um pássaro de cada cor. Após o desenvolvimento desta solução foi verificada que a solução para os problemas em que o caminho teria que passar por apenas um pássaro </w:t>
+      </w:r>
+      <w:r>
+        <w:rPr>
+          <w:lang w:val="pt-PT"/>
+        </w:rPr>
+        <w:t xml:space="preserve">eram resolvidos entre 850ms a 900ms. Enquanto na solução dos problemas que o caminho teria que passar obrigatóriamente por dois pássaros eram resolvidos em </w:t>
+      </w:r>
+      <w:r>
+        <w:rPr>
+          <w:lang w:val="pt-PT"/>
+        </w:rPr>
+        <w:t>entre</w:t>
+      </w:r>
+      <w:r>
+        <w:rPr>
+          <w:lang w:val="pt-PT"/>
+        </w:rPr>
+        <w:t xml:space="preserve"> 3 minutos e 40 segundos</w:t>
+      </w:r>
+      <w:r>
+        <w:rPr>
+          <w:lang w:val="pt-PT"/>
+        </w:rPr>
+        <w:t xml:space="preserve"> a 3 minutos e 50 segundos</w:t>
+      </w:r>
+      <w:r>
+        <w:rPr>
+          <w:lang w:val="pt-PT"/>
+        </w:rPr>
+        <w:t>.</w:t>
+      </w:r>
+    </w:p>
+    <w:p>
+      <w:pPr>
+        <w:rPr>
+          <w:lang w:val="pt-PT"/>
+        </w:rPr>
+      </w:pPr>
+      <w:r>
+        <w:rPr>
+          <w:lang w:val="pt-PT"/>
+        </w:rPr>
+        <w:t>Uma vez que para a resolução deste segundo problema consideramos que o seu tempo de execução era demasiado procuramos tentar abordar o problema de outra forma e criar uma resolução utilizando apenas prolog com restrições.</w:t>
+      </w:r>
+    </w:p>
+    <w:p>
+      <w:pPr>
+        <w:rPr>
+          <w:lang w:val="pt-PT"/>
+        </w:rPr>
+      </w:pPr>
+      <w:r>
+        <w:rPr>
+          <w:lang w:val="pt-PT"/>
+        </w:rPr>
+        <w:t xml:space="preserve">Após realizar uma solução para o problema utilizando apenas restrições conseguimos observar através dos resultados que para a resolução de um problema em que o caminho tem que passar por um pássaro </w:t>
+      </w:r>
+      <w:r>
+        <w:rPr>
+          <w:lang w:val="pt-PT"/>
+        </w:rPr>
+        <w:t>o tempo de execução é acerca de 1900ms ~2segundos. Ou seja o cerca de o dobro da solução dada pela resolução hibrida. Mas no caso do problema em que o caminho tem que passar por dois pássaros de cada cor o tempo de execução é consideravelmente menor, sendo acerca de 14 segundos, diminuindo assim o tempo de execução para 6,3% do tempo inicial.</w:t>
+      </w:r>
+    </w:p>
+    <w:p>
+      <w:pPr>
+        <w:rPr>
+          <w:lang w:val="pt-PT"/>
+        </w:rPr>
+      </w:pPr>
+    </w:p>
+    <w:p>
+      <w:pPr>
+        <w:pStyle w:val="heading10"/>
+        <w:rPr>
+          <w:lang w:val="pt-PT"/>
+        </w:rPr>
+      </w:pPr>
+      <w:r>
+        <w:rPr>
+          <w:lang w:val="pt-PT"/>
+        </w:rPr>
+        <w:t>Conclusões e Perspectivas de Desenvolvimento</w:t>
+      </w:r>
+    </w:p>
+    <w:p>
+      <w:pPr>
+        <w:pStyle w:val="p1a"/>
+        <w:rPr>
+          <w:lang w:val="pt-PT"/>
+        </w:rPr>
+      </w:pPr>
       <w:bookmarkStart w:id="0" w:name="_GoBack"/>
       <w:bookmarkEnd w:id="0"/>
-    </w:p>
-    <w:p>
-      <w:pPr>
-        <w:pStyle w:val="heading10"/>
-        <w:rPr>
-          <w:lang w:val="pt-PT"/>
-        </w:rPr>
-      </w:pPr>
-      <w:r>
-        <w:rPr>
-          <w:lang w:val="pt-PT"/>
-        </w:rPr>
-        <w:t>Estratégia de Pesquisa</w:t>
-      </w:r>
-    </w:p>
-    <w:p>
-      <w:pPr>
-        <w:rPr>
-          <w:lang w:val="pt-PT"/>
-        </w:rPr>
-      </w:pPr>
-      <w:r>
-        <w:rPr>
-          <w:lang w:val="pt-PT"/>
-        </w:rPr>
-        <w:t xml:space="preserve">Na implementação da etiquetagem (“labeling”) utilizamos uma estratégia que </w:t>
-      </w:r>
-      <w:r>
-        <w:rPr>
-          <w:lang w:val="pt-PT"/>
-        </w:rPr>
-        <w:t>é incluir na sua chamada o down e o max, de forma a que a etiquetagem ocorresse de</w:t>
-      </w:r>
-      <w:r>
-        <w:rPr>
-          <w:lang w:val="pt-PT"/>
-        </w:rPr>
-        <w:t xml:space="preserve"> forma decrescente na lista do tabuleiro, para que fosse primeiro analisado a entrada do tabuleiro em primeiro lugar e também para ser avaliado primeiro os caminhos maiores, pois é de se esperar que os caminhos mais curtos não incluam os pássaros, tendo sempre em conta o dominio do caminho.</w:t>
-      </w:r>
-    </w:p>
-    <w:p>
-      <w:pPr>
-        <w:pStyle w:val="heading10"/>
-        <w:rPr>
-          <w:lang w:val="pt-PT"/>
-        </w:rPr>
-      </w:pPr>
-      <w:r>
-        <w:rPr>
-          <w:lang w:val="pt-PT"/>
-        </w:rPr>
-        <w:t>Visualização da Solução</w:t>
-      </w:r>
-    </w:p>
-    <w:p>
-      <w:pPr>
-        <w:rPr>
-          <w:lang w:val="pt-PT"/>
-        </w:rPr>
-      </w:pPr>
-      <w:r>
-        <w:rPr>
-          <w:lang w:val="pt-PT"/>
-        </w:rPr>
-        <w:t>A visualização da soluç</w:t>
-      </w:r>
-      <w:r>
-        <w:rPr>
-          <w:lang w:val="pt-PT"/>
-        </w:rPr>
-        <w:t>ão</w:t>
-      </w:r>
-    </w:p>
-    <w:p>
-      <w:pPr>
-        <w:rPr>
-          <w:lang w:val="pt-PT"/>
-        </w:rPr>
-      </w:pPr>
-    </w:p>
-    <w:p>
-      <w:pPr>
-        <w:rPr>
-          <w:lang w:val="pt-PT"/>
-        </w:rPr>
-      </w:pPr>
-    </w:p>
-    <w:p>
-      <w:pPr>
-        <w:rPr>
-          <w:lang w:val="pt-PT"/>
-        </w:rPr>
-      </w:pPr>
-    </w:p>
-    <w:p>
-      <w:pPr>
-        <w:rPr>
-          <w:lang w:val="pt-PT"/>
-        </w:rPr>
-      </w:pPr>
-    </w:p>
-    <w:p>
-      <w:pPr>
-        <w:rPr>
-          <w:lang w:val="pt-PT"/>
-        </w:rPr>
-      </w:pPr>
-    </w:p>
-    <w:p>
-      <w:pPr>
-        <w:rPr>
-          <w:lang w:val="pt-PT"/>
-        </w:rPr>
-      </w:pPr>
-    </w:p>
-    <w:p>
-      <w:pPr>
-        <w:rPr>
-          <w:lang w:val="pt-PT"/>
-        </w:rPr>
-      </w:pPr>
-    </w:p>
-    <w:p>
-      <w:pPr>
-        <w:rPr>
-          <w:lang w:val="pt-PT"/>
-        </w:rPr>
-      </w:pPr>
-    </w:p>
-    <w:p>
-      <w:pPr>
-        <w:rPr>
-          <w:lang w:val="pt-PT"/>
-        </w:rPr>
-      </w:pPr>
-    </w:p>
-    <w:p>
-      <w:pPr>
-        <w:rPr>
-          <w:lang w:val="pt-PT"/>
-        </w:rPr>
-      </w:pPr>
-    </w:p>
-    <w:p>
-      <w:pPr>
-        <w:pStyle w:val="heading10"/>
-        <w:rPr>
-          <w:lang w:val="pt-PT"/>
-        </w:rPr>
-      </w:pPr>
-      <w:r>
-        <w:rPr>
-          <w:lang w:val="pt-PT"/>
-        </w:rPr>
-        <w:lastRenderedPageBreak/>
-        <w:t>Resultados</w:t>
-      </w:r>
-    </w:p>
-    <w:p>
-      <w:pPr>
-        <w:rPr>
-          <w:lang w:val="pt-PT"/>
-        </w:rPr>
-      </w:pPr>
-      <w:r>
-        <w:rPr>
-          <w:lang w:val="pt-PT"/>
-        </w:rPr>
-        <w:t>Em prim</w:t>
-      </w:r>
-      <w:r>
-        <w:rPr>
-          <w:lang w:val="pt-PT"/>
-        </w:rPr>
-        <w:t xml:space="preserve">eiro lugar foi desenvolvida uma resolução para o problema que era hibrida, pois incluia prolog sem e com restrições, calculando os caminhos a percorrer através de prolog sem restrições e posteriormente aplicar as restrições para que a solução apenas tivesse um pássaro de cada cor. Após o desenvolvimento desta solução foi verificada que a solução para os problemas em que o caminho teria que passar por apenas um pássaro </w:t>
-      </w:r>
-      <w:r>
-        <w:rPr>
-          <w:lang w:val="pt-PT"/>
-        </w:rPr>
-        <w:t xml:space="preserve">eram resolvidos entre 850ms a 900ms. Enquanto na solução dos problemas que o caminho teria que passar obrigatóriamente por dois pássaros eram resolvidos em </w:t>
-      </w:r>
-      <w:r>
-        <w:rPr>
-          <w:lang w:val="pt-PT"/>
-        </w:rPr>
-        <w:t>entre</w:t>
-      </w:r>
-      <w:r>
-        <w:rPr>
-          <w:lang w:val="pt-PT"/>
-        </w:rPr>
-        <w:t xml:space="preserve"> 3 minutos e 40 segundos</w:t>
-      </w:r>
-      <w:r>
-        <w:rPr>
-          <w:lang w:val="pt-PT"/>
-        </w:rPr>
-        <w:t xml:space="preserve"> a 3 minutos e 50 segundos</w:t>
-      </w:r>
-      <w:r>
-        <w:rPr>
-          <w:lang w:val="pt-PT"/>
-        </w:rPr>
-        <w:t>.</w:t>
-      </w:r>
-    </w:p>
-    <w:p>
-      <w:pPr>
-        <w:rPr>
-          <w:lang w:val="pt-PT"/>
-        </w:rPr>
-      </w:pPr>
-      <w:r>
-        <w:rPr>
-          <w:lang w:val="pt-PT"/>
-        </w:rPr>
-        <w:t>Uma vez que para a resolução deste segundo problema consideramos que o seu tempo de execução era demasiado procuramos tentar abordar o problema de outra forma e criar uma resolução utilizando apenas prolog com restrições.</w:t>
-      </w:r>
-    </w:p>
-    <w:p>
-      <w:pPr>
-        <w:pStyle w:val="heading10"/>
-        <w:rPr>
-          <w:lang w:val="pt-PT"/>
-        </w:rPr>
-      </w:pPr>
-      <w:r>
-        <w:rPr>
-          <w:lang w:val="pt-PT"/>
-        </w:rPr>
-        <w:t>Conclusões e Perspectivas de Desenvolvimento</w:t>
-      </w:r>
-    </w:p>
-    <w:p>
-      <w:pPr>
-        <w:pStyle w:val="p1a"/>
-        <w:rPr>
-          <w:lang w:val="pt-PT"/>
-        </w:rPr>
-      </w:pPr>
     </w:p>
     <w:p>
       <w:pPr>
@@ -1043,6 +1166,7 @@
         <w:rPr>
           <w:lang w:val="pt-PT"/>
         </w:rPr>
+        <w:lastRenderedPageBreak/>
         <w:t>Anexos</w:t>
       </w:r>
     </w:p>
@@ -1270,8 +1394,933 @@
         <w:rPr>
           <w:lang w:val="pt-PT"/>
         </w:rPr>
+        <w:t xml:space="preserve"> 0,1,1,2,1,1,3,</w:t>
+      </w:r>
+      <w:r>
+        <w:rPr>
+          <w:rFonts w:ascii="Courier New" w:hAnsi="Courier New" w:cs="Courier New"/>
+          <w:lang w:val="pt-PT"/>
+        </w:rPr>
+        <w:t>→</w:t>
+      </w:r>
+      <w:r>
+        <w:rPr>
+          <w:lang w:val="pt-PT"/>
+        </w:rPr>
+        <w:t>,</w:t>
+      </w:r>
+      <w:r>
+        <w:rPr>
+          <w:rFonts w:ascii="Courier New" w:hAnsi="Courier New" w:cs="Courier New"/>
+          <w:lang w:val="pt-PT"/>
+        </w:rPr>
+        <w:t>→</w:t>
+      </w:r>
+      <w:r>
+        <w:rPr>
+          <w:lang w:val="pt-PT"/>
+        </w:rPr>
+        <w:t>,</w:t>
+      </w:r>
+      <w:r>
+        <w:rPr>
+          <w:rFonts w:ascii="Courier New" w:hAnsi="Courier New" w:cs="Courier New"/>
+          <w:lang w:val="pt-PT"/>
+        </w:rPr>
+        <w:t>↓</w:t>
+      </w:r>
+      <w:r>
+        <w:rPr>
+          <w:lang w:val="pt-PT"/>
+        </w:rPr>
+        <w:t>,0,</w:t>
+      </w:r>
+    </w:p>
+    <w:p>
+      <w:pPr>
+        <w:pStyle w:val="programcode"/>
+        <w:rPr>
+          <w:lang w:val="pt-PT"/>
+        </w:rPr>
+      </w:pPr>
+      <w:r>
+        <w:rPr>
+          <w:lang w:val="pt-PT"/>
+        </w:rPr>
+        <w:t xml:space="preserve"> 0,1,0,1,0,1,0,</w:t>
+      </w:r>
+      <w:r>
+        <w:rPr>
+          <w:rFonts w:ascii="Courier New" w:hAnsi="Courier New" w:cs="Courier New"/>
+          <w:lang w:val="pt-PT"/>
+        </w:rPr>
+        <w:t>↑</w:t>
+      </w:r>
+      <w:r>
+        <w:rPr>
+          <w:lang w:val="pt-PT"/>
+        </w:rPr>
+        <w:t>,0,</w:t>
+      </w:r>
+      <w:r>
+        <w:rPr>
+          <w:rFonts w:ascii="Courier New" w:hAnsi="Courier New" w:cs="Courier New"/>
+          <w:lang w:val="pt-PT"/>
+        </w:rPr>
+        <w:t>→</w:t>
+      </w:r>
+      <w:r>
+        <w:rPr>
+          <w:lang w:val="pt-PT"/>
+        </w:rPr>
+        <w:t>,</w:t>
+      </w:r>
+      <w:r>
+        <w:rPr>
+          <w:rFonts w:ascii="Courier New" w:hAnsi="Courier New" w:cs="Courier New"/>
+          <w:lang w:val="pt-PT"/>
+        </w:rPr>
+        <w:t>→</w:t>
+      </w:r>
+      <w:r>
+        <w:rPr>
+          <w:lang w:val="pt-PT"/>
+        </w:rPr>
+        <w:t>,</w:t>
+      </w:r>
+    </w:p>
+    <w:p>
+      <w:pPr>
+        <w:pStyle w:val="programcode"/>
+        <w:rPr>
+          <w:lang w:val="pt-PT"/>
+        </w:rPr>
+      </w:pPr>
+      <w:r>
+        <w:rPr>
+          <w:lang w:val="pt-PT"/>
+        </w:rPr>
+        <w:t xml:space="preserve"> 0,1,1,1,1,1,4,</w:t>
+      </w:r>
+      <w:r>
+        <w:rPr>
+          <w:rFonts w:ascii="Courier New" w:hAnsi="Courier New" w:cs="Courier New"/>
+          <w:b/>
+          <w:lang w:val="pt-PT"/>
+        </w:rPr>
+        <w:t>4</w:t>
+      </w:r>
+      <w:r>
+        <w:rPr>
+          <w:lang w:val="pt-PT"/>
+        </w:rPr>
+        <w:t>,</w:t>
+      </w:r>
+      <w:r>
+        <w:rPr>
+          <w:rFonts w:ascii="Courier New" w:hAnsi="Courier New" w:cs="Courier New"/>
+          <w:lang w:val="pt-PT"/>
+        </w:rPr>
+        <w:t>←</w:t>
+      </w:r>
+      <w:r>
+        <w:rPr>
+          <w:lang w:val="pt-PT"/>
+        </w:rPr>
+        <w:t>,1,0,</w:t>
+      </w:r>
+    </w:p>
+    <w:p>
+      <w:pPr>
+        <w:pStyle w:val="programcode"/>
+        <w:rPr>
+          <w:lang w:val="pt-PT"/>
+        </w:rPr>
+      </w:pPr>
+      <w:r>
+        <w:rPr>
+          <w:lang w:val="pt-PT"/>
+        </w:rPr>
+        <w:t xml:space="preserve"> 0,0,1,0,1,0,2,0,</w:t>
+      </w:r>
+      <w:r>
+        <w:rPr>
+          <w:rFonts w:ascii="Courier New" w:hAnsi="Courier New" w:cs="Courier New"/>
+          <w:lang w:val="pt-PT"/>
+        </w:rPr>
+        <w:t>↑</w:t>
+      </w:r>
+      <w:r>
+        <w:rPr>
+          <w:lang w:val="pt-PT"/>
+        </w:rPr>
+        <w:t>,0</w:t>
+      </w:r>
+      <w:r>
+        <w:rPr>
+          <w:lang w:val="pt-PT"/>
+        </w:rPr>
+        <w:t>,0,</w:t>
+      </w:r>
+    </w:p>
+    <w:p>
+      <w:pPr>
+        <w:pStyle w:val="programcode"/>
+        <w:rPr>
+          <w:lang w:val="pt-PT"/>
+        </w:rPr>
+      </w:pPr>
+      <w:r>
+        <w:rPr>
+          <w:lang w:val="pt-PT"/>
+        </w:rPr>
+        <w:t xml:space="preserve"> 0,0,1,1,</w:t>
+      </w:r>
+      <w:r>
+        <w:rPr>
+          <w:rFonts w:ascii="Courier New" w:hAnsi="Courier New" w:cs="Courier New"/>
+          <w:lang w:val="pt-PT"/>
+        </w:rPr>
+        <w:t>→</w:t>
+      </w:r>
+      <w:r>
+        <w:rPr>
+          <w:lang w:val="pt-PT"/>
+        </w:rPr>
+        <w:t>,</w:t>
+      </w:r>
+      <w:r>
+        <w:rPr>
+          <w:rFonts w:ascii="Courier New" w:hAnsi="Courier New" w:cs="Courier New"/>
+          <w:lang w:val="pt-PT"/>
+        </w:rPr>
+        <w:t>→</w:t>
+      </w:r>
+      <w:r>
+        <w:rPr>
+          <w:lang w:val="pt-PT"/>
+        </w:rPr>
+        <w:t>,</w:t>
+      </w:r>
+      <w:r>
+        <w:rPr>
+          <w:rFonts w:ascii="Courier New" w:hAnsi="Courier New" w:cs="Courier New"/>
+          <w:lang w:val="pt-PT"/>
+        </w:rPr>
+        <w:t>→</w:t>
+      </w:r>
+      <w:r>
+        <w:rPr>
+          <w:lang w:val="pt-PT"/>
+        </w:rPr>
+        <w:t>,</w:t>
+      </w:r>
+      <w:r>
+        <w:rPr>
+          <w:rFonts w:ascii="Courier New" w:hAnsi="Courier New" w:cs="Courier New"/>
+          <w:lang w:val="pt-PT"/>
+        </w:rPr>
+        <w:t>→</w:t>
+      </w:r>
+      <w:r>
+        <w:rPr>
+          <w:lang w:val="pt-PT"/>
+        </w:rPr>
+        <w:t>,</w:t>
+      </w:r>
+      <w:r>
+        <w:rPr>
+          <w:rFonts w:ascii="Courier New" w:hAnsi="Courier New" w:cs="Courier New"/>
+          <w:b/>
+          <w:lang w:val="pt-PT"/>
+        </w:rPr>
+        <w:t>5</w:t>
+      </w:r>
+      <w:r>
+        <w:rPr>
+          <w:lang w:val="pt-PT"/>
+        </w:rPr>
+        <w:t>,0</w:t>
+      </w:r>
+      <w:r>
+        <w:rPr>
+          <w:lang w:val="pt-PT"/>
+        </w:rPr>
+        <w:t>,0,</w:t>
+      </w:r>
+    </w:p>
+    <w:p>
+      <w:pPr>
+        <w:pStyle w:val="programcode"/>
+        <w:rPr>
+          <w:lang w:val="pt-PT"/>
+        </w:rPr>
+      </w:pPr>
+      <w:r>
+        <w:rPr>
+          <w:lang w:val="pt-PT"/>
+        </w:rPr>
+        <w:t xml:space="preserve"> 0,0,1,0,</w:t>
+      </w:r>
+      <w:r>
+        <w:rPr>
+          <w:rFonts w:ascii="Courier New" w:hAnsi="Courier New" w:cs="Courier New"/>
+          <w:lang w:val="pt-PT"/>
+        </w:rPr>
+        <w:t>↑</w:t>
+      </w:r>
+      <w:r>
+        <w:rPr>
+          <w:lang w:val="pt-PT"/>
+        </w:rPr>
+        <w:t>,0,6,0,1,0</w:t>
+      </w:r>
+      <w:r>
+        <w:rPr>
+          <w:lang w:val="pt-PT"/>
+        </w:rPr>
+        <w:t>,0,</w:t>
+      </w:r>
+    </w:p>
+    <w:p>
+      <w:pPr>
+        <w:pStyle w:val="programcode"/>
+        <w:rPr>
+          <w:lang w:val="pt-PT"/>
+        </w:rPr>
+      </w:pPr>
+      <w:r>
+        <w:rPr>
+          <w:lang w:val="pt-PT"/>
+        </w:rPr>
+        <w:t xml:space="preserve"> 0,</w:t>
+      </w:r>
+      <w:r>
+        <w:rPr>
+          <w:rFonts w:ascii="Courier New" w:hAnsi="Courier New" w:cs="Courier New"/>
+          <w:lang w:val="pt-PT"/>
+        </w:rPr>
+        <w:t>→</w:t>
+      </w:r>
+      <w:r>
+        <w:rPr>
+          <w:lang w:val="pt-PT"/>
+        </w:rPr>
+        <w:t>,</w:t>
+      </w:r>
+      <w:r>
+        <w:rPr>
+          <w:rFonts w:ascii="Courier New" w:hAnsi="Courier New" w:cs="Courier New"/>
+          <w:lang w:val="pt-PT"/>
+        </w:rPr>
+        <w:t>→</w:t>
+      </w:r>
+      <w:r>
+        <w:rPr>
+          <w:lang w:val="pt-PT"/>
+        </w:rPr>
+        <w:t>,</w:t>
+      </w:r>
+      <w:r>
+        <w:rPr>
+          <w:rFonts w:ascii="Courier New" w:hAnsi="Courier New" w:cs="Courier New"/>
+          <w:lang w:val="pt-PT"/>
+        </w:rPr>
+        <w:t>↓</w:t>
+      </w:r>
+      <w:r>
+        <w:rPr>
+          <w:lang w:val="pt-PT"/>
+        </w:rPr>
+        <w:t>,</w:t>
+      </w:r>
+      <w:r>
+        <w:rPr>
+          <w:rFonts w:ascii="Courier New" w:hAnsi="Courier New" w:cs="Courier New"/>
+          <w:b/>
+          <w:lang w:val="pt-PT"/>
+        </w:rPr>
+        <w:t>3</w:t>
+      </w:r>
+      <w:r>
+        <w:rPr>
+          <w:lang w:val="pt-PT"/>
+        </w:rPr>
+        <w:t>,</w:t>
+      </w:r>
+      <w:r>
+        <w:rPr>
+          <w:rFonts w:ascii="Courier New" w:hAnsi="Courier New" w:cs="Courier New"/>
+          <w:b/>
+          <w:lang w:val="pt-PT"/>
+        </w:rPr>
+        <w:t>2</w:t>
+      </w:r>
+      <w:r>
+        <w:rPr>
+          <w:lang w:val="pt-PT"/>
+        </w:rPr>
+        <w:t>,5,1,4,1,0,</w:t>
+      </w:r>
+    </w:p>
+    <w:p>
+      <w:pPr>
+        <w:pStyle w:val="programcode"/>
+        <w:rPr>
+          <w:lang w:val="pt-PT"/>
+        </w:rPr>
+      </w:pPr>
+      <w:r>
+        <w:rPr>
+          <w:lang w:val="pt-PT"/>
+        </w:rPr>
+        <w:t xml:space="preserve"> </w:t>
+      </w:r>
+      <w:r>
+        <w:rPr>
+          <w:rFonts w:ascii="Courier New" w:hAnsi="Courier New" w:cs="Courier New"/>
+          <w:lang w:val="pt-PT"/>
+        </w:rPr>
+        <w:t>→</w:t>
+      </w:r>
+      <w:r>
+        <w:rPr>
+          <w:lang w:val="pt-PT"/>
+        </w:rPr>
+        <w:t>,</w:t>
+      </w:r>
+      <w:r>
+        <w:rPr>
+          <w:rFonts w:ascii="Courier New" w:hAnsi="Courier New" w:cs="Courier New"/>
+          <w:lang w:val="pt-PT"/>
+        </w:rPr>
+        <w:t>↑</w:t>
+      </w:r>
+      <w:r>
+        <w:rPr>
+          <w:lang w:val="pt-PT"/>
+        </w:rPr>
+        <w:t>,0,</w:t>
+      </w:r>
+      <w:r>
+        <w:rPr>
+          <w:rFonts w:ascii="Courier New" w:hAnsi="Courier New" w:cs="Courier New"/>
+          <w:lang w:val="pt-PT"/>
+        </w:rPr>
+        <w:t>↓</w:t>
+      </w:r>
+      <w:r>
+        <w:rPr>
+          <w:lang w:val="pt-PT"/>
+        </w:rPr>
+        <w:t>,0,</w:t>
+      </w:r>
+      <w:r>
+        <w:rPr>
+          <w:rFonts w:ascii="Courier New" w:hAnsi="Courier New" w:cs="Courier New"/>
+          <w:lang w:val="pt-PT"/>
+        </w:rPr>
+        <w:t>↑</w:t>
+      </w:r>
+      <w:r>
+        <w:rPr>
+          <w:lang w:val="pt-PT"/>
+        </w:rPr>
+        <w:t>,0,3,0,1,0,</w:t>
+      </w:r>
+    </w:p>
+    <w:p>
+      <w:pPr>
+        <w:pStyle w:val="programcode"/>
+        <w:rPr>
+          <w:lang w:val="pt-PT"/>
+        </w:rPr>
+      </w:pPr>
+      <w:r>
+        <w:rPr>
+          <w:lang w:val="pt-PT"/>
+        </w:rPr>
+        <w:t xml:space="preserve"> 0,1,5,</w:t>
+      </w:r>
+      <w:r>
+        <w:rPr>
+          <w:rFonts w:ascii="Courier New" w:hAnsi="Courier New" w:cs="Courier New"/>
+          <w:lang w:val="pt-PT"/>
+        </w:rPr>
+        <w:t>→</w:t>
+      </w:r>
+      <w:r>
+        <w:rPr>
+          <w:lang w:val="pt-PT"/>
+        </w:rPr>
+        <w:t>,</w:t>
+      </w:r>
+      <w:r>
+        <w:rPr>
+          <w:rFonts w:ascii="Courier New" w:hAnsi="Courier New" w:cs="Courier New"/>
+          <w:lang w:val="pt-PT"/>
+        </w:rPr>
+        <w:t>→</w:t>
+      </w:r>
+      <w:r>
+        <w:rPr>
+          <w:lang w:val="pt-PT"/>
+        </w:rPr>
+        <w:t>,</w:t>
+      </w:r>
+      <w:r>
+        <w:rPr>
+          <w:rFonts w:ascii="Courier New" w:hAnsi="Courier New" w:cs="Courier New"/>
+          <w:b/>
+          <w:lang w:val="pt-PT"/>
+        </w:rPr>
+        <w:t>6</w:t>
+      </w:r>
+      <w:r>
+        <w:rPr>
+          <w:lang w:val="pt-PT"/>
+        </w:rPr>
+        <w:t>,1,1,6,1,0,</w:t>
+      </w:r>
+    </w:p>
+    <w:p>
+      <w:pPr>
+        <w:pStyle w:val="programcode"/>
+        <w:rPr>
+          <w:lang w:val="pt-PT"/>
+        </w:rPr>
+      </w:pPr>
+      <w:r>
+        <w:rPr>
+          <w:lang w:val="pt-PT"/>
+        </w:rPr>
+        <w:t xml:space="preserve"> 0,0,0,0,0,0,0,0,0,0,0].</w:t>
+      </w:r>
+    </w:p>
+    <w:p>
+      <w:pPr>
+        <w:pStyle w:val="numbereditem"/>
+        <w:rPr>
+          <w:lang w:val="pt-PT"/>
+        </w:rPr>
+      </w:pPr>
+      <w:r>
+        <w:rPr>
+          <w:lang w:val="pt-PT"/>
+        </w:rPr>
+        <w:t>Problema 2</w:t>
+      </w:r>
+    </w:p>
+    <w:p>
+      <w:pPr>
+        <w:pStyle w:val="programcode"/>
+        <w:rPr>
+          <w:lang w:val="pt-PT"/>
+        </w:rPr>
+      </w:pPr>
+      <w:r>
+        <w:rPr>
+          <w:lang w:val="pt-PT"/>
+        </w:rPr>
+        <w:t>[0,0,0,0,0,0,0,0,0,0,0,</w:t>
+      </w:r>
+    </w:p>
+    <w:p>
+      <w:pPr>
+        <w:pStyle w:val="programcode"/>
+        <w:rPr>
+          <w:lang w:val="pt-PT"/>
+        </w:rPr>
+      </w:pPr>
+      <w:r>
+        <w:rPr>
+          <w:lang w:val="pt-PT"/>
+        </w:rPr>
+        <w:t xml:space="preserve"> </w:t>
+      </w:r>
+      <w:r>
+        <w:rPr>
+          <w:lang w:val="pt-PT"/>
+        </w:rPr>
+        <w:t>0,1,1,5,1,1,3,4,1,1,0,</w:t>
+      </w:r>
+    </w:p>
+    <w:p>
+      <w:pPr>
+        <w:pStyle w:val="programcode"/>
+        <w:rPr>
+          <w:lang w:val="pt-PT"/>
+        </w:rPr>
+      </w:pPr>
+      <w:r>
+        <w:rPr>
+          <w:lang w:val="pt-PT"/>
+        </w:rPr>
+        <w:t xml:space="preserve"> 0,1,0,1,0,1,0,1,0,1,1</w:t>
+      </w:r>
+      <w:r>
+        <w:rPr>
+          <w:lang w:val="pt-PT"/>
+        </w:rPr>
+        <w:t>,</w:t>
+      </w:r>
+    </w:p>
+    <w:p>
+      <w:pPr>
+        <w:pStyle w:val="programcode"/>
+        <w:rPr>
+          <w:lang w:val="pt-PT"/>
+        </w:rPr>
+      </w:pPr>
+      <w:r>
+        <w:rPr>
+          <w:lang w:val="pt-PT"/>
+        </w:rPr>
+        <w:t xml:space="preserve"> </w:t>
+      </w:r>
+      <w:r>
+        <w:rPr>
+          <w:lang w:val="pt-PT"/>
+        </w:rPr>
+        <w:t>0,1,1,3,1,1,2,2,1,1,0,</w:t>
+      </w:r>
+    </w:p>
+    <w:p>
+      <w:pPr>
+        <w:pStyle w:val="programcode"/>
+        <w:rPr>
+          <w:lang w:val="pt-PT"/>
+        </w:rPr>
+      </w:pPr>
+      <w:r>
+        <w:rPr>
+          <w:lang w:val="pt-PT"/>
+        </w:rPr>
+        <w:t xml:space="preserve"> </w:t>
+      </w:r>
+      <w:r>
+        <w:rPr>
+          <w:lang w:val="pt-PT"/>
+        </w:rPr>
+        <w:t>0,0,1,0,5,0,1,0,1,0,0,</w:t>
+      </w:r>
+    </w:p>
+    <w:p>
+      <w:pPr>
+        <w:pStyle w:val="programcode"/>
+        <w:rPr>
+          <w:lang w:val="pt-PT"/>
+        </w:rPr>
+      </w:pPr>
+      <w:r>
+        <w:rPr>
+          <w:lang w:val="pt-PT"/>
+        </w:rPr>
+        <w:t xml:space="preserve"> 0,0,1,1,4,1,2</w:t>
+      </w:r>
+      <w:r>
+        <w:rPr>
+          <w:lang w:val="pt-PT"/>
+        </w:rPr>
+        <w:t>,6,1,0,0,</w:t>
+      </w:r>
+    </w:p>
+    <w:p>
+      <w:pPr>
+        <w:pStyle w:val="programcode"/>
+        <w:rPr>
+          <w:lang w:val="pt-PT"/>
+        </w:rPr>
+      </w:pPr>
+      <w:r>
+        <w:rPr>
+          <w:lang w:val="pt-PT"/>
+        </w:rPr>
+        <w:t xml:space="preserve"> 0,0</w:t>
+      </w:r>
+      <w:r>
+        <w:rPr>
+          <w:lang w:val="pt-PT"/>
+        </w:rPr>
+        <w:t>,6,0,1,0,1,0,1,</w:t>
+      </w:r>
+      <w:r>
+        <w:rPr>
+          <w:lang w:val="pt-PT"/>
+        </w:rPr>
+        <w:t>0</w:t>
+      </w:r>
+      <w:r>
+        <w:rPr>
+          <w:lang w:val="pt-PT"/>
+        </w:rPr>
+        <w:t>,0,</w:t>
+      </w:r>
+    </w:p>
+    <w:p>
+      <w:pPr>
+        <w:pStyle w:val="programcode"/>
+        <w:rPr>
+          <w:lang w:val="pt-PT"/>
+        </w:rPr>
+      </w:pPr>
+      <w:r>
+        <w:rPr>
+          <w:lang w:val="pt-PT"/>
+        </w:rPr>
+        <w:t xml:space="preserve"> 0,4,1,1,1,1,6</w:t>
+      </w:r>
+      <w:r>
+        <w:rPr>
+          <w:lang w:val="pt-PT"/>
+        </w:rPr>
+        <w:t>,1,1,1,0,</w:t>
+      </w:r>
+    </w:p>
+    <w:p>
+      <w:pPr>
+        <w:pStyle w:val="programcode"/>
+        <w:rPr>
+          <w:lang w:val="pt-PT"/>
+        </w:rPr>
+      </w:pPr>
+      <w:r>
+        <w:rPr>
+          <w:lang w:val="pt-PT"/>
+        </w:rPr>
+        <w:t xml:space="preserve"> 1,1,0,1,0,1,0,1,0,1,0</w:t>
+      </w:r>
+      <w:r>
+        <w:rPr>
+          <w:lang w:val="pt-PT"/>
+        </w:rPr>
+        <w:t>,</w:t>
+      </w:r>
+    </w:p>
+    <w:p>
+      <w:pPr>
+        <w:pStyle w:val="programcode"/>
+        <w:rPr>
+          <w:lang w:val="pt-PT"/>
+        </w:rPr>
+      </w:pPr>
+      <w:r>
+        <w:rPr>
+          <w:lang w:val="pt-PT"/>
+        </w:rPr>
+        <w:t xml:space="preserve"> 0,1,1,1,5,1,3,1</w:t>
+      </w:r>
+      <w:r>
+        <w:rPr>
+          <w:lang w:val="pt-PT"/>
+        </w:rPr>
+        <w:t>,1,1,0,</w:t>
+      </w:r>
+    </w:p>
+    <w:p>
+      <w:pPr>
+        <w:pStyle w:val="programcode"/>
+        <w:rPr>
+          <w:lang w:val="pt-PT"/>
+        </w:rPr>
+      </w:pPr>
+      <w:r>
+        <w:rPr>
+          <w:lang w:val="pt-PT"/>
+        </w:rPr>
+        <w:t xml:space="preserve"> 0,0,0,0,0,0,0,0,0,0,0].</w:t>
+      </w:r>
+    </w:p>
+    <w:p>
+      <w:pPr>
+        <w:rPr>
+          <w:lang w:val="pt-PT"/>
+        </w:rPr>
+      </w:pPr>
+      <w:r>
+        <w:rPr>
+          <w:lang w:val="pt-PT"/>
+        </w:rPr>
+        <w:t>E a sua soluç</w:t>
+      </w:r>
+      <w:r>
+        <w:rPr>
+          <w:lang w:val="pt-PT"/>
+        </w:rPr>
+        <w:t>ão:</w:t>
+      </w:r>
+    </w:p>
+    <w:p>
+      <w:pPr>
+        <w:pStyle w:val="programcode"/>
+        <w:rPr>
+          <w:lang w:val="pt-PT"/>
+        </w:rPr>
+      </w:pPr>
+      <w:r>
+        <w:rPr>
+          <w:lang w:val="pt-PT"/>
+        </w:rPr>
+        <w:t>[0,0,0,0,0,0,0,0,0,0,0,</w:t>
+      </w:r>
+    </w:p>
+    <w:p>
+      <w:pPr>
+        <w:pStyle w:val="programcode"/>
+        <w:rPr>
+          <w:lang w:val="pt-PT"/>
+        </w:rPr>
+      </w:pPr>
+      <w:r>
+        <w:rPr>
+          <w:lang w:val="pt-PT"/>
+        </w:rPr>
+        <w:t xml:space="preserve"> 0,</w:t>
+      </w:r>
+      <w:r>
+        <w:rPr>
+          <w:rFonts w:ascii="Courier New" w:hAnsi="Courier New" w:cs="Courier New"/>
+          <w:lang w:val="pt-PT"/>
+        </w:rPr>
+        <w:t>→</w:t>
+      </w:r>
+      <w:r>
+        <w:rPr>
+          <w:lang w:val="pt-PT"/>
+        </w:rPr>
+        <w:t>,</w:t>
+      </w:r>
+      <w:r>
+        <w:rPr>
+          <w:rFonts w:ascii="Courier New" w:hAnsi="Courier New" w:cs="Courier New"/>
+          <w:lang w:val="pt-PT"/>
+        </w:rPr>
+        <w:t>→</w:t>
+      </w:r>
+      <w:r>
+        <w:rPr>
+          <w:lang w:val="pt-PT"/>
+        </w:rPr>
+        <w:t>,</w:t>
+      </w:r>
+      <w:r>
+        <w:rPr>
+          <w:b/>
+          <w:lang w:val="pt-PT"/>
+        </w:rPr>
+        <w:t>5</w:t>
+      </w:r>
+      <w:r>
+        <w:rPr>
+          <w:lang w:val="pt-PT"/>
+        </w:rPr>
+        <w:t>,</w:t>
+      </w:r>
+      <w:r>
+        <w:rPr>
+          <w:rFonts w:ascii="Courier New" w:hAnsi="Courier New" w:cs="Courier New"/>
+          <w:lang w:val="pt-PT"/>
+        </w:rPr>
+        <w:t>→</w:t>
+      </w:r>
+      <w:r>
+        <w:rPr>
+          <w:lang w:val="pt-PT"/>
+        </w:rPr>
+        <w:t>,</w:t>
+      </w:r>
+      <w:r>
+        <w:rPr>
+          <w:rFonts w:ascii="Courier New" w:hAnsi="Courier New" w:cs="Courier New"/>
+          <w:lang w:val="pt-PT"/>
+        </w:rPr>
+        <w:t>→</w:t>
+      </w:r>
+      <w:r>
+        <w:rPr>
+          <w:lang w:val="pt-PT"/>
+        </w:rPr>
+        <w:t>,</w:t>
+      </w:r>
+      <w:r>
+        <w:rPr>
+          <w:b/>
+          <w:lang w:val="pt-PT"/>
+        </w:rPr>
+        <w:t>3</w:t>
+      </w:r>
+      <w:r>
+        <w:rPr>
+          <w:lang w:val="pt-PT"/>
+        </w:rPr>
+        <w:t>,</w:t>
+      </w:r>
+      <w:r>
+        <w:rPr>
+          <w:b/>
+          <w:lang w:val="pt-PT"/>
+        </w:rPr>
+        <w:t>4</w:t>
+      </w:r>
+      <w:r>
+        <w:rPr>
+          <w:lang w:val="pt-PT"/>
+        </w:rPr>
+        <w:t>,</w:t>
+      </w:r>
+      <w:r>
+        <w:rPr>
+          <w:rFonts w:ascii="Courier New" w:hAnsi="Courier New" w:cs="Courier New"/>
+          <w:lang w:val="pt-PT"/>
+        </w:rPr>
+        <w:t>1</w:t>
+      </w:r>
+      <w:r>
+        <w:rPr>
+          <w:lang w:val="pt-PT"/>
+        </w:rPr>
+        <w:t>,1,0,</w:t>
+      </w:r>
+    </w:p>
+    <w:p>
+      <w:pPr>
+        <w:pStyle w:val="programcode"/>
+        <w:rPr>
+          <w:lang w:val="pt-PT"/>
+        </w:rPr>
+      </w:pPr>
+      <w:r>
+        <w:rPr>
+          <w:lang w:val="pt-PT"/>
+        </w:rPr>
         <w:lastRenderedPageBreak/>
-        <w:t xml:space="preserve"> 0,1,1,2,1,1,3,</w:t>
+        <w:t xml:space="preserve"> 0,</w:t>
+      </w:r>
+      <w:r>
+        <w:rPr>
+          <w:rFonts w:ascii="Courier New" w:hAnsi="Courier New" w:cs="Courier New"/>
+          <w:lang w:val="pt-PT"/>
+        </w:rPr>
+        <w:t>↑</w:t>
+      </w:r>
+      <w:r>
+        <w:rPr>
+          <w:lang w:val="pt-PT"/>
+        </w:rPr>
+        <w:t>,0,1,0,1,0,</w:t>
+      </w:r>
+      <w:r>
+        <w:rPr>
+          <w:rFonts w:ascii="Courier New" w:hAnsi="Courier New" w:cs="Courier New"/>
+          <w:lang w:val="pt-PT"/>
+        </w:rPr>
+        <w:t>↓</w:t>
+      </w:r>
+      <w:r>
+        <w:rPr>
+          <w:lang w:val="pt-PT"/>
+        </w:rPr>
+        <w:t>,0,</w:t>
       </w:r>
       <w:r>
         <w:rPr>
@@ -1299,6 +2348,316 @@
         </w:rPr>
         <w:t>,</w:t>
       </w:r>
+    </w:p>
+    <w:p>
+      <w:pPr>
+        <w:pStyle w:val="programcode"/>
+        <w:rPr>
+          <w:lang w:val="pt-PT"/>
+        </w:rPr>
+      </w:pPr>
+      <w:r>
+        <w:rPr>
+          <w:lang w:val="pt-PT"/>
+        </w:rPr>
+        <w:t xml:space="preserve"> 0,</w:t>
+      </w:r>
+      <w:r>
+        <w:rPr>
+          <w:rFonts w:ascii="Courier New" w:hAnsi="Courier New" w:cs="Courier New"/>
+          <w:lang w:val="pt-PT"/>
+        </w:rPr>
+        <w:t>↑</w:t>
+      </w:r>
+      <w:r>
+        <w:rPr>
+          <w:lang w:val="pt-PT"/>
+        </w:rPr>
+        <w:t>,</w:t>
+      </w:r>
+      <w:r>
+        <w:rPr>
+          <w:rFonts w:ascii="Courier New" w:hAnsi="Courier New" w:cs="Courier New"/>
+          <w:lang w:val="pt-PT"/>
+        </w:rPr>
+        <w:t>←</w:t>
+      </w:r>
+      <w:r>
+        <w:rPr>
+          <w:lang w:val="pt-PT"/>
+        </w:rPr>
+        <w:t>,3,1,1,2,</w:t>
+      </w:r>
+      <w:r>
+        <w:rPr>
+          <w:b/>
+          <w:lang w:val="pt-PT"/>
+        </w:rPr>
+        <w:t>2</w:t>
+      </w:r>
+      <w:r>
+        <w:rPr>
+          <w:lang w:val="pt-PT"/>
+        </w:rPr>
+        <w:t>,</w:t>
+      </w:r>
+      <w:r>
+        <w:rPr>
+          <w:rFonts w:ascii="Courier New" w:hAnsi="Courier New" w:cs="Courier New"/>
+          <w:lang w:val="pt-PT"/>
+        </w:rPr>
+        <w:t>→</w:t>
+      </w:r>
+      <w:r>
+        <w:rPr>
+          <w:lang w:val="pt-PT"/>
+        </w:rPr>
+        <w:t>,</w:t>
+      </w:r>
+      <w:r>
+        <w:rPr>
+          <w:rFonts w:ascii="Courier New" w:hAnsi="Courier New" w:cs="Courier New"/>
+          <w:lang w:val="pt-PT"/>
+        </w:rPr>
+        <w:t>↑</w:t>
+      </w:r>
+      <w:r>
+        <w:rPr>
+          <w:lang w:val="pt-PT"/>
+        </w:rPr>
+        <w:t>,0,</w:t>
+      </w:r>
+    </w:p>
+    <w:p>
+      <w:pPr>
+        <w:pStyle w:val="programcode"/>
+        <w:rPr>
+          <w:lang w:val="pt-PT"/>
+        </w:rPr>
+      </w:pPr>
+      <w:r>
+        <w:rPr>
+          <w:lang w:val="pt-PT"/>
+        </w:rPr>
+        <w:t xml:space="preserve"> 0,0,</w:t>
+      </w:r>
+      <w:r>
+        <w:rPr>
+          <w:rFonts w:ascii="Courier New" w:hAnsi="Courier New" w:cs="Courier New"/>
+          <w:lang w:val="pt-PT"/>
+        </w:rPr>
+        <w:t>↑</w:t>
+      </w:r>
+      <w:r>
+        <w:rPr>
+          <w:lang w:val="pt-PT"/>
+        </w:rPr>
+        <w:t>,0,5,0,1,0,1,0,0,</w:t>
+      </w:r>
+    </w:p>
+    <w:p>
+      <w:pPr>
+        <w:pStyle w:val="programcode"/>
+        <w:rPr>
+          <w:lang w:val="pt-PT"/>
+        </w:rPr>
+      </w:pPr>
+      <w:r>
+        <w:rPr>
+          <w:lang w:val="pt-PT"/>
+        </w:rPr>
+        <w:t xml:space="preserve"> 0,0,</w:t>
+      </w:r>
+      <w:r>
+        <w:rPr>
+          <w:rFonts w:ascii="Courier New" w:hAnsi="Courier New" w:cs="Courier New"/>
+          <w:lang w:val="pt-PT"/>
+        </w:rPr>
+        <w:t>↑</w:t>
+      </w:r>
+      <w:r>
+        <w:rPr>
+          <w:lang w:val="pt-PT"/>
+        </w:rPr>
+        <w:t>,1,4,1,2</w:t>
+      </w:r>
+      <w:r>
+        <w:rPr>
+          <w:lang w:val="pt-PT"/>
+        </w:rPr>
+        <w:t>,6,1,0,0,</w:t>
+      </w:r>
+    </w:p>
+    <w:p>
+      <w:pPr>
+        <w:pStyle w:val="programcode"/>
+        <w:rPr>
+          <w:lang w:val="pt-PT"/>
+        </w:rPr>
+      </w:pPr>
+      <w:r>
+        <w:rPr>
+          <w:lang w:val="pt-PT"/>
+        </w:rPr>
+        <w:t xml:space="preserve"> 0,0</w:t>
+      </w:r>
+      <w:r>
+        <w:rPr>
+          <w:lang w:val="pt-PT"/>
+        </w:rPr>
+        <w:t>,</w:t>
+      </w:r>
+      <w:r>
+        <w:rPr>
+          <w:b/>
+          <w:lang w:val="pt-PT"/>
+        </w:rPr>
+        <w:t>6</w:t>
+      </w:r>
+      <w:r>
+        <w:rPr>
+          <w:lang w:val="pt-PT"/>
+        </w:rPr>
+        <w:t>,0,1,0,1,0,1,0</w:t>
+      </w:r>
+      <w:r>
+        <w:rPr>
+          <w:lang w:val="pt-PT"/>
+        </w:rPr>
+        <w:t>,0,</w:t>
+      </w:r>
+    </w:p>
+    <w:p>
+      <w:pPr>
+        <w:pStyle w:val="programcode"/>
+        <w:rPr>
+          <w:lang w:val="pt-PT"/>
+        </w:rPr>
+      </w:pPr>
+      <w:r>
+        <w:rPr>
+          <w:lang w:val="pt-PT"/>
+        </w:rPr>
+        <w:t xml:space="preserve"> 0,4,</w:t>
+      </w:r>
+      <w:r>
+        <w:rPr>
+          <w:rFonts w:ascii="Courier New" w:hAnsi="Courier New" w:cs="Courier New"/>
+          <w:lang w:val="pt-PT"/>
+        </w:rPr>
+        <w:t>↑</w:t>
+      </w:r>
+      <w:r>
+        <w:rPr>
+          <w:lang w:val="pt-PT"/>
+        </w:rPr>
+        <w:t>,</w:t>
+      </w:r>
+      <w:r>
+        <w:rPr>
+          <w:rFonts w:ascii="Courier New" w:hAnsi="Courier New" w:cs="Courier New"/>
+          <w:lang w:val="pt-PT"/>
+        </w:rPr>
+        <w:t>←</w:t>
+      </w:r>
+      <w:r>
+        <w:rPr>
+          <w:lang w:val="pt-PT"/>
+        </w:rPr>
+        <w:t>,</w:t>
+      </w:r>
+      <w:r>
+        <w:rPr>
+          <w:rFonts w:ascii="Courier New" w:hAnsi="Courier New" w:cs="Courier New"/>
+          <w:lang w:val="pt-PT"/>
+        </w:rPr>
+        <w:t>1</w:t>
+      </w:r>
+      <w:r>
+        <w:rPr>
+          <w:lang w:val="pt-PT"/>
+        </w:rPr>
+        <w:t>,1,6</w:t>
+      </w:r>
+      <w:r>
+        <w:rPr>
+          <w:lang w:val="pt-PT"/>
+        </w:rPr>
+        <w:t>,1,1,1,0,</w:t>
+      </w:r>
+    </w:p>
+    <w:p>
+      <w:pPr>
+        <w:pStyle w:val="programcode"/>
+        <w:rPr>
+          <w:lang w:val="pt-PT"/>
+        </w:rPr>
+      </w:pPr>
+      <w:r>
+        <w:rPr>
+          <w:lang w:val="pt-PT"/>
+        </w:rPr>
+        <w:t xml:space="preserve"> </w:t>
+      </w:r>
+      <w:r>
+        <w:rPr>
+          <w:rFonts w:ascii="Courier New" w:hAnsi="Courier New" w:cs="Courier New"/>
+          <w:lang w:val="pt-PT"/>
+        </w:rPr>
+        <w:t>→</w:t>
+      </w:r>
+      <w:r>
+        <w:rPr>
+          <w:lang w:val="pt-PT"/>
+        </w:rPr>
+        <w:t>,</w:t>
+      </w:r>
+      <w:r>
+        <w:rPr>
+          <w:rFonts w:ascii="Courier New" w:hAnsi="Courier New" w:cs="Courier New"/>
+          <w:lang w:val="pt-PT"/>
+        </w:rPr>
+        <w:t>→</w:t>
+      </w:r>
+      <w:r>
+        <w:rPr>
+          <w:lang w:val="pt-PT"/>
+        </w:rPr>
+        <w:t>,0,</w:t>
+      </w:r>
+      <w:r>
+        <w:rPr>
+          <w:rFonts w:ascii="Courier New" w:hAnsi="Courier New" w:cs="Courier New"/>
+          <w:lang w:val="pt-PT"/>
+        </w:rPr>
+        <w:t>↑</w:t>
+      </w:r>
+      <w:r>
+        <w:rPr>
+          <w:lang w:val="pt-PT"/>
+        </w:rPr>
+        <w:t>,0,1,0,1,0,1,0</w:t>
+      </w:r>
+      <w:r>
+        <w:rPr>
+          <w:lang w:val="pt-PT"/>
+        </w:rPr>
+        <w:t>,</w:t>
+      </w:r>
+    </w:p>
+    <w:p>
+      <w:pPr>
+        <w:pStyle w:val="programcode"/>
+        <w:rPr>
+          <w:lang w:val="pt-PT"/>
+        </w:rPr>
+      </w:pPr>
+      <w:r>
+        <w:rPr>
+          <w:lang w:val="pt-PT"/>
+        </w:rPr>
+        <w:t xml:space="preserve"> 0,</w:t>
+      </w:r>
       <w:r>
         <w:rPr>
           <w:rFonts w:ascii="Courier New" w:hAnsi="Courier New" w:cs="Courier New"/>
@@ -1310,6 +2669,140 @@
         <w:rPr>
           <w:lang w:val="pt-PT"/>
         </w:rPr>
+        <w:t>,</w:t>
+      </w:r>
+      <w:r>
+        <w:rPr>
+          <w:rFonts w:ascii="Courier New" w:hAnsi="Courier New" w:cs="Courier New"/>
+          <w:lang w:val="pt-PT"/>
+        </w:rPr>
+        <w:t>→</w:t>
+      </w:r>
+      <w:r>
+        <w:rPr>
+          <w:lang w:val="pt-PT"/>
+        </w:rPr>
+        <w:t>,</w:t>
+      </w:r>
+      <w:r>
+        <w:rPr>
+          <w:rFonts w:ascii="Courier New" w:hAnsi="Courier New" w:cs="Courier New"/>
+          <w:lang w:val="pt-PT"/>
+        </w:rPr>
+        <w:t>→</w:t>
+      </w:r>
+      <w:r>
+        <w:rPr>
+          <w:lang w:val="pt-PT"/>
+        </w:rPr>
+        <w:t>,5,1,3,1</w:t>
+      </w:r>
+      <w:r>
+        <w:rPr>
+          <w:lang w:val="pt-PT"/>
+        </w:rPr>
+        <w:t>,1,1,0,</w:t>
+      </w:r>
+    </w:p>
+    <w:p>
+      <w:pPr>
+        <w:pStyle w:val="programcode"/>
+        <w:rPr>
+          <w:lang w:val="pt-PT"/>
+        </w:rPr>
+      </w:pPr>
+      <w:r>
+        <w:rPr>
+          <w:lang w:val="pt-PT"/>
+        </w:rPr>
+        <w:t xml:space="preserve"> 0,0,0,0,0,0,0,0,0,0,0].</w:t>
+      </w:r>
+    </w:p>
+    <w:p>
+      <w:pPr>
+        <w:pStyle w:val="numbereditem"/>
+        <w:rPr>
+          <w:lang w:val="pt-PT"/>
+        </w:rPr>
+      </w:pPr>
+      <w:r>
+        <w:rPr>
+          <w:lang w:val="pt-PT"/>
+        </w:rPr>
+        <w:t>Problema 3</w:t>
+      </w:r>
+    </w:p>
+    <w:p>
+      <w:pPr>
+        <w:pStyle w:val="programcode"/>
+        <w:rPr>
+          <w:lang w:val="pt-PT"/>
+        </w:rPr>
+      </w:pPr>
+      <w:r>
+        <w:rPr>
+          <w:lang w:val="pt-PT"/>
+        </w:rPr>
+        <w:t>[0,0,0,0,0,0,0,0,0,0,0,</w:t>
+      </w:r>
+    </w:p>
+    <w:p>
+      <w:pPr>
+        <w:pStyle w:val="programcode"/>
+        <w:rPr>
+          <w:lang w:val="pt-PT"/>
+        </w:rPr>
+      </w:pPr>
+      <w:r>
+        <w:rPr>
+          <w:lang w:val="pt-PT"/>
+        </w:rPr>
+        <w:t xml:space="preserve"> 0,6,6,1,4,3,1,2</w:t>
+      </w:r>
+      <w:r>
+        <w:rPr>
+          <w:lang w:val="pt-PT"/>
+        </w:rPr>
+        <w:t>,1,1,0,</w:t>
+      </w:r>
+    </w:p>
+    <w:p>
+      <w:pPr>
+        <w:pStyle w:val="programcode"/>
+        <w:rPr>
+          <w:lang w:val="pt-PT"/>
+        </w:rPr>
+      </w:pPr>
+      <w:r>
+        <w:rPr>
+          <w:lang w:val="pt-PT"/>
+        </w:rPr>
+        <w:t xml:space="preserve"> 0,1,0,4,0,4,0,1,0,1,1</w:t>
+      </w:r>
+      <w:r>
+        <w:rPr>
+          <w:lang w:val="pt-PT"/>
+        </w:rPr>
+        <w:t>,</w:t>
+      </w:r>
+    </w:p>
+    <w:p>
+      <w:pPr>
+        <w:pStyle w:val="programcode"/>
+        <w:rPr>
+          <w:lang w:val="pt-PT"/>
+        </w:rPr>
+      </w:pPr>
+      <w:r>
+        <w:rPr>
+          <w:lang w:val="pt-PT"/>
+        </w:rPr>
+        <w:t xml:space="preserve"> 0,1,1,1,2,1,2,5,5,5</w:t>
+      </w:r>
+      <w:r>
+        <w:rPr>
+          <w:lang w:val="pt-PT"/>
+        </w:rPr>
         <w:t>,0,</w:t>
       </w:r>
     </w:p>
@@ -1324,14 +2817,47 @@
         <w:rPr>
           <w:lang w:val="pt-PT"/>
         </w:rPr>
-        <w:t xml:space="preserve"> 0,1,0,1,0,1,0,</w:t>
-      </w:r>
-      <w:r>
-        <w:rPr>
-          <w:rFonts w:ascii="Courier New" w:hAnsi="Courier New" w:cs="Courier New"/>
-          <w:lang w:val="pt-PT"/>
-        </w:rPr>
-        <w:t>↑</w:t>
+        <w:t xml:space="preserve"> 0,0,1,0,1</w:t>
+      </w:r>
+      <w:r>
+        <w:rPr>
+          <w:lang w:val="pt-PT"/>
+        </w:rPr>
+        <w:t>,0,1,0,1,0,0,</w:t>
+      </w:r>
+    </w:p>
+    <w:p>
+      <w:pPr>
+        <w:pStyle w:val="programcode"/>
+        <w:rPr>
+          <w:lang w:val="pt-PT"/>
+        </w:rPr>
+      </w:pPr>
+      <w:r>
+        <w:rPr>
+          <w:lang w:val="pt-PT"/>
+        </w:rPr>
+        <w:t xml:space="preserve"> 0,0,1,1,1,3,4,1</w:t>
+      </w:r>
+      <w:r>
+        <w:rPr>
+          <w:lang w:val="pt-PT"/>
+        </w:rPr>
+        <w:t>,1,0,0,</w:t>
+      </w:r>
+    </w:p>
+    <w:p>
+      <w:pPr>
+        <w:pStyle w:val="programcode"/>
+        <w:rPr>
+          <w:lang w:val="pt-PT"/>
+        </w:rPr>
+      </w:pPr>
+      <w:r>
+        <w:rPr>
+          <w:lang w:val="pt-PT"/>
+        </w:rPr>
+        <w:t xml:space="preserve"> 0,0,1,0,6,0,1,0,1,0</w:t>
       </w:r>
       <w:r>
         <w:rPr>
@@ -1339,1421 +2865,18 @@
         </w:rPr>
         <w:t>,0,</w:t>
       </w:r>
-      <w:r>
-        <w:rPr>
-          <w:rFonts w:ascii="Courier New" w:hAnsi="Courier New" w:cs="Courier New"/>
-          <w:lang w:val="pt-PT"/>
-        </w:rPr>
-        <w:t>→</w:t>
-      </w:r>
-      <w:r>
-        <w:rPr>
-          <w:lang w:val="pt-PT"/>
-        </w:rPr>
-        <w:t>,</w:t>
-      </w:r>
-      <w:r>
-        <w:rPr>
-          <w:rFonts w:ascii="Courier New" w:hAnsi="Courier New" w:cs="Courier New"/>
-          <w:lang w:val="pt-PT"/>
-        </w:rPr>
-        <w:t>→</w:t>
-      </w:r>
-      <w:r>
-        <w:rPr>
-          <w:lang w:val="pt-PT"/>
-        </w:rPr>
-        <w:t>,</w:t>
-      </w:r>
-    </w:p>
-    <w:p>
-      <w:pPr>
-        <w:pStyle w:val="programcode"/>
-        <w:rPr>
-          <w:lang w:val="pt-PT"/>
-        </w:rPr>
-      </w:pPr>
-      <w:r>
-        <w:rPr>
-          <w:lang w:val="pt-PT"/>
-        </w:rPr>
-        <w:t xml:space="preserve"> 0,1,1,1,1,1,4,</w:t>
-      </w:r>
-      <w:r>
-        <w:rPr>
-          <w:rFonts w:ascii="Courier New" w:hAnsi="Courier New" w:cs="Courier New"/>
-          <w:b/>
-          <w:lang w:val="pt-PT"/>
-        </w:rPr>
-        <w:t>4</w:t>
-      </w:r>
-      <w:r>
-        <w:rPr>
-          <w:lang w:val="pt-PT"/>
-        </w:rPr>
-        <w:t>,</w:t>
-      </w:r>
-      <w:r>
-        <w:rPr>
-          <w:rFonts w:ascii="Courier New" w:hAnsi="Courier New" w:cs="Courier New"/>
-          <w:lang w:val="pt-PT"/>
-        </w:rPr>
-        <w:t>←</w:t>
-      </w:r>
-      <w:r>
-        <w:rPr>
-          <w:lang w:val="pt-PT"/>
-        </w:rPr>
-        <w:t>,1,0,</w:t>
-      </w:r>
-    </w:p>
-    <w:p>
-      <w:pPr>
-        <w:pStyle w:val="programcode"/>
-        <w:rPr>
-          <w:lang w:val="pt-PT"/>
-        </w:rPr>
-      </w:pPr>
-      <w:r>
-        <w:rPr>
-          <w:lang w:val="pt-PT"/>
-        </w:rPr>
-        <w:t xml:space="preserve"> 0,0,1,0,1,0,2,0,</w:t>
-      </w:r>
-      <w:r>
-        <w:rPr>
-          <w:rFonts w:ascii="Courier New" w:hAnsi="Courier New" w:cs="Courier New"/>
-          <w:lang w:val="pt-PT"/>
-        </w:rPr>
-        <w:t>↑</w:t>
-      </w:r>
-      <w:r>
-        <w:rPr>
-          <w:lang w:val="pt-PT"/>
-        </w:rPr>
-        <w:t>,0</w:t>
-      </w:r>
-      <w:r>
-        <w:rPr>
-          <w:lang w:val="pt-PT"/>
-        </w:rPr>
-        <w:t>,0,</w:t>
-      </w:r>
-    </w:p>
-    <w:p>
-      <w:pPr>
-        <w:pStyle w:val="programcode"/>
-        <w:rPr>
-          <w:lang w:val="pt-PT"/>
-        </w:rPr>
-      </w:pPr>
-      <w:r>
-        <w:rPr>
-          <w:lang w:val="pt-PT"/>
-        </w:rPr>
-        <w:t xml:space="preserve"> 0,0,1,1,</w:t>
-      </w:r>
-      <w:r>
-        <w:rPr>
-          <w:rFonts w:ascii="Courier New" w:hAnsi="Courier New" w:cs="Courier New"/>
-          <w:lang w:val="pt-PT"/>
-        </w:rPr>
-        <w:t>→</w:t>
-      </w:r>
-      <w:r>
-        <w:rPr>
-          <w:lang w:val="pt-PT"/>
-        </w:rPr>
-        <w:t>,</w:t>
-      </w:r>
-      <w:r>
-        <w:rPr>
-          <w:rFonts w:ascii="Courier New" w:hAnsi="Courier New" w:cs="Courier New"/>
-          <w:lang w:val="pt-PT"/>
-        </w:rPr>
-        <w:t>→</w:t>
-      </w:r>
-      <w:r>
-        <w:rPr>
-          <w:lang w:val="pt-PT"/>
-        </w:rPr>
-        <w:t>,</w:t>
-      </w:r>
-      <w:r>
-        <w:rPr>
-          <w:rFonts w:ascii="Courier New" w:hAnsi="Courier New" w:cs="Courier New"/>
-          <w:lang w:val="pt-PT"/>
-        </w:rPr>
-        <w:t>→</w:t>
-      </w:r>
-      <w:r>
-        <w:rPr>
-          <w:lang w:val="pt-PT"/>
-        </w:rPr>
-        <w:t>,</w:t>
-      </w:r>
-      <w:r>
-        <w:rPr>
-          <w:rFonts w:ascii="Courier New" w:hAnsi="Courier New" w:cs="Courier New"/>
-          <w:lang w:val="pt-PT"/>
-        </w:rPr>
-        <w:t>→</w:t>
-      </w:r>
-      <w:r>
-        <w:rPr>
-          <w:lang w:val="pt-PT"/>
-        </w:rPr>
-        <w:t>,</w:t>
-      </w:r>
-      <w:r>
-        <w:rPr>
-          <w:rFonts w:ascii="Courier New" w:hAnsi="Courier New" w:cs="Courier New"/>
-          <w:b/>
-          <w:lang w:val="pt-PT"/>
-        </w:rPr>
-        <w:t>5</w:t>
-      </w:r>
-      <w:r>
-        <w:rPr>
-          <w:lang w:val="pt-PT"/>
-        </w:rPr>
-        <w:t>,0</w:t>
-      </w:r>
-      <w:r>
-        <w:rPr>
-          <w:lang w:val="pt-PT"/>
-        </w:rPr>
-        <w:t>,0,</w:t>
-      </w:r>
-    </w:p>
-    <w:p>
-      <w:pPr>
-        <w:pStyle w:val="programcode"/>
-        <w:rPr>
-          <w:lang w:val="pt-PT"/>
-        </w:rPr>
-      </w:pPr>
-      <w:r>
-        <w:rPr>
-          <w:lang w:val="pt-PT"/>
-        </w:rPr>
-        <w:t xml:space="preserve"> 0,0,1,0,</w:t>
-      </w:r>
-      <w:r>
-        <w:rPr>
-          <w:rFonts w:ascii="Courier New" w:hAnsi="Courier New" w:cs="Courier New"/>
-          <w:lang w:val="pt-PT"/>
-        </w:rPr>
-        <w:t>↑</w:t>
-      </w:r>
-      <w:r>
-        <w:rPr>
-          <w:lang w:val="pt-PT"/>
-        </w:rPr>
-        <w:t>,0,6,0,1,0</w:t>
-      </w:r>
-      <w:r>
-        <w:rPr>
-          <w:lang w:val="pt-PT"/>
-        </w:rPr>
-        <w:t>,0,</w:t>
-      </w:r>
-    </w:p>
-    <w:p>
-      <w:pPr>
-        <w:pStyle w:val="programcode"/>
-        <w:rPr>
-          <w:lang w:val="pt-PT"/>
-        </w:rPr>
-      </w:pPr>
-      <w:r>
-        <w:rPr>
-          <w:lang w:val="pt-PT"/>
-        </w:rPr>
-        <w:t xml:space="preserve"> 0,</w:t>
-      </w:r>
-      <w:r>
-        <w:rPr>
-          <w:rFonts w:ascii="Courier New" w:hAnsi="Courier New" w:cs="Courier New"/>
-          <w:lang w:val="pt-PT"/>
-        </w:rPr>
-        <w:t>→</w:t>
-      </w:r>
-      <w:r>
-        <w:rPr>
-          <w:lang w:val="pt-PT"/>
-        </w:rPr>
-        <w:t>,</w:t>
-      </w:r>
-      <w:r>
-        <w:rPr>
-          <w:rFonts w:ascii="Courier New" w:hAnsi="Courier New" w:cs="Courier New"/>
-          <w:lang w:val="pt-PT"/>
-        </w:rPr>
-        <w:t>→</w:t>
-      </w:r>
-      <w:r>
-        <w:rPr>
-          <w:lang w:val="pt-PT"/>
-        </w:rPr>
-        <w:t>,</w:t>
-      </w:r>
-      <w:r>
-        <w:rPr>
-          <w:rFonts w:ascii="Courier New" w:hAnsi="Courier New" w:cs="Courier New"/>
-          <w:lang w:val="pt-PT"/>
-        </w:rPr>
-        <w:t>↓</w:t>
-      </w:r>
-      <w:r>
-        <w:rPr>
-          <w:lang w:val="pt-PT"/>
-        </w:rPr>
-        <w:t>,</w:t>
-      </w:r>
-      <w:r>
-        <w:rPr>
-          <w:rFonts w:ascii="Courier New" w:hAnsi="Courier New" w:cs="Courier New"/>
-          <w:b/>
-          <w:lang w:val="pt-PT"/>
-        </w:rPr>
-        <w:t>3</w:t>
-      </w:r>
-      <w:r>
-        <w:rPr>
-          <w:lang w:val="pt-PT"/>
-        </w:rPr>
-        <w:t>,</w:t>
-      </w:r>
-      <w:r>
-        <w:rPr>
-          <w:rFonts w:ascii="Courier New" w:hAnsi="Courier New" w:cs="Courier New"/>
-          <w:b/>
-          <w:lang w:val="pt-PT"/>
-        </w:rPr>
-        <w:t>2</w:t>
-      </w:r>
-      <w:r>
-        <w:rPr>
-          <w:lang w:val="pt-PT"/>
-        </w:rPr>
-        <w:t>,5,1,4,1,0,</w:t>
-      </w:r>
-    </w:p>
-    <w:p>
-      <w:pPr>
-        <w:pStyle w:val="programcode"/>
-        <w:rPr>
-          <w:lang w:val="pt-PT"/>
-        </w:rPr>
-      </w:pPr>
-      <w:r>
-        <w:rPr>
-          <w:lang w:val="pt-PT"/>
-        </w:rPr>
-        <w:t xml:space="preserve"> </w:t>
-      </w:r>
-      <w:r>
-        <w:rPr>
-          <w:rFonts w:ascii="Courier New" w:hAnsi="Courier New" w:cs="Courier New"/>
-          <w:lang w:val="pt-PT"/>
-        </w:rPr>
-        <w:t>→</w:t>
-      </w:r>
-      <w:r>
-        <w:rPr>
-          <w:lang w:val="pt-PT"/>
-        </w:rPr>
-        <w:t>,</w:t>
-      </w:r>
-      <w:r>
-        <w:rPr>
-          <w:rFonts w:ascii="Courier New" w:hAnsi="Courier New" w:cs="Courier New"/>
-          <w:lang w:val="pt-PT"/>
-        </w:rPr>
-        <w:t>↑</w:t>
-      </w:r>
-      <w:r>
-        <w:rPr>
-          <w:lang w:val="pt-PT"/>
-        </w:rPr>
-        <w:t>,0,</w:t>
-      </w:r>
-      <w:r>
-        <w:rPr>
-          <w:rFonts w:ascii="Courier New" w:hAnsi="Courier New" w:cs="Courier New"/>
-          <w:lang w:val="pt-PT"/>
-        </w:rPr>
-        <w:t>↓</w:t>
-      </w:r>
-      <w:r>
-        <w:rPr>
-          <w:lang w:val="pt-PT"/>
-        </w:rPr>
-        <w:t>,0,</w:t>
-      </w:r>
-      <w:r>
-        <w:rPr>
-          <w:rFonts w:ascii="Courier New" w:hAnsi="Courier New" w:cs="Courier New"/>
-          <w:lang w:val="pt-PT"/>
-        </w:rPr>
-        <w:t>↑</w:t>
-      </w:r>
-      <w:r>
-        <w:rPr>
-          <w:lang w:val="pt-PT"/>
-        </w:rPr>
-        <w:t>,0,3,0,1,0,</w:t>
-      </w:r>
-    </w:p>
-    <w:p>
-      <w:pPr>
-        <w:pStyle w:val="programcode"/>
-        <w:rPr>
-          <w:lang w:val="pt-PT"/>
-        </w:rPr>
-      </w:pPr>
-      <w:r>
-        <w:rPr>
-          <w:lang w:val="pt-PT"/>
-        </w:rPr>
-        <w:t xml:space="preserve"> 0,1,5,</w:t>
-      </w:r>
-      <w:r>
-        <w:rPr>
-          <w:rFonts w:ascii="Courier New" w:hAnsi="Courier New" w:cs="Courier New"/>
-          <w:lang w:val="pt-PT"/>
-        </w:rPr>
-        <w:t>→</w:t>
-      </w:r>
-      <w:r>
-        <w:rPr>
-          <w:lang w:val="pt-PT"/>
-        </w:rPr>
-        <w:t>,</w:t>
-      </w:r>
-      <w:r>
-        <w:rPr>
-          <w:rFonts w:ascii="Courier New" w:hAnsi="Courier New" w:cs="Courier New"/>
-          <w:lang w:val="pt-PT"/>
-        </w:rPr>
-        <w:t>→</w:t>
-      </w:r>
-      <w:r>
-        <w:rPr>
-          <w:lang w:val="pt-PT"/>
-        </w:rPr>
-        <w:t>,</w:t>
-      </w:r>
-      <w:r>
-        <w:rPr>
-          <w:rFonts w:ascii="Courier New" w:hAnsi="Courier New" w:cs="Courier New"/>
-          <w:b/>
-          <w:lang w:val="pt-PT"/>
-        </w:rPr>
-        <w:t>6</w:t>
-      </w:r>
-      <w:r>
-        <w:rPr>
-          <w:lang w:val="pt-PT"/>
-        </w:rPr>
-        <w:t>,1,1,6,1,0,</w:t>
-      </w:r>
-    </w:p>
-    <w:p>
-      <w:pPr>
-        <w:pStyle w:val="programcode"/>
-        <w:rPr>
-          <w:lang w:val="pt-PT"/>
-        </w:rPr>
-      </w:pPr>
-      <w:r>
-        <w:rPr>
-          <w:lang w:val="pt-PT"/>
-        </w:rPr>
-        <w:t xml:space="preserve"> 0,0,0,0,0,0,0,0,0,0,0].</w:t>
-      </w:r>
-    </w:p>
-    <w:p>
-      <w:pPr>
-        <w:pStyle w:val="numbereditem"/>
-        <w:rPr>
-          <w:lang w:val="pt-PT"/>
-        </w:rPr>
-      </w:pPr>
-      <w:r>
-        <w:rPr>
-          <w:lang w:val="pt-PT"/>
-        </w:rPr>
-        <w:t>Problema 2</w:t>
-      </w:r>
-    </w:p>
-    <w:p>
-      <w:pPr>
-        <w:pStyle w:val="programcode"/>
-        <w:rPr>
-          <w:lang w:val="pt-PT"/>
-        </w:rPr>
-      </w:pPr>
-      <w:r>
-        <w:rPr>
-          <w:lang w:val="pt-PT"/>
-        </w:rPr>
-        <w:t>[0,0,0,0,0,0,0,0,0,0,0,</w:t>
-      </w:r>
-    </w:p>
-    <w:p>
-      <w:pPr>
-        <w:pStyle w:val="programcode"/>
-        <w:rPr>
-          <w:lang w:val="pt-PT"/>
-        </w:rPr>
-      </w:pPr>
-      <w:r>
-        <w:rPr>
-          <w:lang w:val="pt-PT"/>
-        </w:rPr>
-        <w:t xml:space="preserve"> </w:t>
-      </w:r>
-      <w:r>
-        <w:rPr>
-          <w:lang w:val="pt-PT"/>
-        </w:rPr>
-        <w:t>0,1,1,5,1,1,3,4,1,1,0,</w:t>
-      </w:r>
-    </w:p>
-    <w:p>
-      <w:pPr>
-        <w:pStyle w:val="programcode"/>
-        <w:rPr>
-          <w:lang w:val="pt-PT"/>
-        </w:rPr>
-      </w:pPr>
-      <w:r>
-        <w:rPr>
-          <w:lang w:val="pt-PT"/>
-        </w:rPr>
-        <w:t xml:space="preserve"> 0,1,0,1,0,1,0,1,0,1,1</w:t>
-      </w:r>
-      <w:r>
-        <w:rPr>
-          <w:lang w:val="pt-PT"/>
-        </w:rPr>
-        <w:t>,</w:t>
-      </w:r>
-    </w:p>
-    <w:p>
-      <w:pPr>
-        <w:pStyle w:val="programcode"/>
-        <w:rPr>
-          <w:lang w:val="pt-PT"/>
-        </w:rPr>
-      </w:pPr>
-      <w:r>
-        <w:rPr>
-          <w:lang w:val="pt-PT"/>
-        </w:rPr>
-        <w:t xml:space="preserve"> </w:t>
-      </w:r>
-      <w:r>
-        <w:rPr>
-          <w:lang w:val="pt-PT"/>
-        </w:rPr>
-        <w:t>0,1,1,3,1,1,2,2,1,1,0,</w:t>
-      </w:r>
-    </w:p>
-    <w:p>
-      <w:pPr>
-        <w:pStyle w:val="programcode"/>
-        <w:rPr>
-          <w:lang w:val="pt-PT"/>
-        </w:rPr>
-      </w:pPr>
-      <w:r>
-        <w:rPr>
-          <w:lang w:val="pt-PT"/>
-        </w:rPr>
-        <w:t xml:space="preserve"> </w:t>
-      </w:r>
-      <w:r>
-        <w:rPr>
-          <w:lang w:val="pt-PT"/>
-        </w:rPr>
-        <w:t>0,0,1,0,5,0,1,0,1,0,0,</w:t>
-      </w:r>
-    </w:p>
-    <w:p>
-      <w:pPr>
-        <w:pStyle w:val="programcode"/>
-        <w:rPr>
-          <w:lang w:val="pt-PT"/>
-        </w:rPr>
-      </w:pPr>
-      <w:r>
-        <w:rPr>
-          <w:lang w:val="pt-PT"/>
-        </w:rPr>
-        <w:t xml:space="preserve"> 0,0,1,1,4,1,2</w:t>
-      </w:r>
-      <w:r>
-        <w:rPr>
-          <w:lang w:val="pt-PT"/>
-        </w:rPr>
-        <w:t>,6,1,0,0,</w:t>
-      </w:r>
-    </w:p>
-    <w:p>
-      <w:pPr>
-        <w:pStyle w:val="programcode"/>
-        <w:rPr>
-          <w:lang w:val="pt-PT"/>
-        </w:rPr>
-      </w:pPr>
-      <w:r>
-        <w:rPr>
-          <w:lang w:val="pt-PT"/>
-        </w:rPr>
-        <w:t xml:space="preserve"> 0,0</w:t>
-      </w:r>
-      <w:r>
-        <w:rPr>
-          <w:lang w:val="pt-PT"/>
-        </w:rPr>
-        <w:t>,6,0,1,0,1,0,1,</w:t>
-      </w:r>
-      <w:r>
-        <w:rPr>
-          <w:lang w:val="pt-PT"/>
-        </w:rPr>
-        <w:t>0</w:t>
-      </w:r>
-      <w:r>
-        <w:rPr>
-          <w:lang w:val="pt-PT"/>
-        </w:rPr>
-        <w:t>,0,</w:t>
-      </w:r>
-    </w:p>
-    <w:p>
-      <w:pPr>
-        <w:pStyle w:val="programcode"/>
-        <w:rPr>
-          <w:lang w:val="pt-PT"/>
-        </w:rPr>
-      </w:pPr>
-      <w:r>
-        <w:rPr>
-          <w:lang w:val="pt-PT"/>
-        </w:rPr>
-        <w:t xml:space="preserve"> 0,4,1,1,1,1,6</w:t>
-      </w:r>
-      <w:r>
-        <w:rPr>
-          <w:lang w:val="pt-PT"/>
-        </w:rPr>
-        <w:t>,1,1,1,0,</w:t>
-      </w:r>
-    </w:p>
-    <w:p>
-      <w:pPr>
-        <w:pStyle w:val="programcode"/>
-        <w:rPr>
-          <w:lang w:val="pt-PT"/>
-        </w:rPr>
-      </w:pPr>
-      <w:r>
-        <w:rPr>
-          <w:lang w:val="pt-PT"/>
-        </w:rPr>
-        <w:t xml:space="preserve"> 1,1,0,1,0,1,0,1,0,1,0</w:t>
-      </w:r>
-      <w:r>
-        <w:rPr>
-          <w:lang w:val="pt-PT"/>
-        </w:rPr>
-        <w:t>,</w:t>
-      </w:r>
-    </w:p>
-    <w:p>
-      <w:pPr>
-        <w:pStyle w:val="programcode"/>
-        <w:rPr>
-          <w:lang w:val="pt-PT"/>
-        </w:rPr>
-      </w:pPr>
-      <w:r>
-        <w:rPr>
-          <w:lang w:val="pt-PT"/>
-        </w:rPr>
-        <w:t xml:space="preserve"> 0,1,1,1,5,1,3,1</w:t>
-      </w:r>
-      <w:r>
-        <w:rPr>
-          <w:lang w:val="pt-PT"/>
-        </w:rPr>
-        <w:t>,1,1,0,</w:t>
-      </w:r>
-    </w:p>
-    <w:p>
-      <w:pPr>
-        <w:pStyle w:val="programcode"/>
-        <w:rPr>
-          <w:lang w:val="pt-PT"/>
-        </w:rPr>
-      </w:pPr>
-      <w:r>
-        <w:rPr>
-          <w:lang w:val="pt-PT"/>
-        </w:rPr>
-        <w:t xml:space="preserve"> 0,0,0,0,0,0,0,0,0,0,0].</w:t>
-      </w:r>
-    </w:p>
-    <w:p>
-      <w:pPr>
-        <w:rPr>
-          <w:lang w:val="pt-PT"/>
-        </w:rPr>
-      </w:pPr>
-      <w:r>
-        <w:rPr>
-          <w:lang w:val="pt-PT"/>
-        </w:rPr>
-        <w:t>E a sua soluç</w:t>
-      </w:r>
-      <w:r>
-        <w:rPr>
-          <w:lang w:val="pt-PT"/>
-        </w:rPr>
-        <w:t>ão:</w:t>
-      </w:r>
-    </w:p>
-    <w:p>
-      <w:pPr>
-        <w:pStyle w:val="programcode"/>
-        <w:rPr>
-          <w:lang w:val="pt-PT"/>
-        </w:rPr>
-      </w:pPr>
-      <w:r>
-        <w:rPr>
-          <w:lang w:val="pt-PT"/>
-        </w:rPr>
-        <w:t>[0,0,0,0,0,0,0,0,0,0,0,</w:t>
-      </w:r>
-    </w:p>
-    <w:p>
-      <w:pPr>
-        <w:pStyle w:val="programcode"/>
-        <w:rPr>
-          <w:lang w:val="pt-PT"/>
-        </w:rPr>
-      </w:pPr>
-      <w:r>
-        <w:rPr>
-          <w:lang w:val="pt-PT"/>
-        </w:rPr>
-        <w:t xml:space="preserve"> 0,</w:t>
-      </w:r>
-      <w:r>
-        <w:rPr>
-          <w:rFonts w:ascii="Courier New" w:hAnsi="Courier New" w:cs="Courier New"/>
-          <w:lang w:val="pt-PT"/>
-        </w:rPr>
-        <w:t>→</w:t>
-      </w:r>
-      <w:r>
-        <w:rPr>
-          <w:lang w:val="pt-PT"/>
-        </w:rPr>
-        <w:t>,</w:t>
-      </w:r>
-      <w:r>
-        <w:rPr>
-          <w:rFonts w:ascii="Courier New" w:hAnsi="Courier New" w:cs="Courier New"/>
-          <w:lang w:val="pt-PT"/>
-        </w:rPr>
-        <w:t>→</w:t>
-      </w:r>
-      <w:r>
-        <w:rPr>
-          <w:lang w:val="pt-PT"/>
-        </w:rPr>
-        <w:t>,</w:t>
-      </w:r>
-      <w:r>
-        <w:rPr>
-          <w:b/>
-          <w:lang w:val="pt-PT"/>
-        </w:rPr>
-        <w:t>5</w:t>
-      </w:r>
-      <w:r>
-        <w:rPr>
-          <w:lang w:val="pt-PT"/>
-        </w:rPr>
-        <w:t>,</w:t>
-      </w:r>
-      <w:r>
-        <w:rPr>
-          <w:rFonts w:ascii="Courier New" w:hAnsi="Courier New" w:cs="Courier New"/>
-          <w:lang w:val="pt-PT"/>
-        </w:rPr>
-        <w:t>→</w:t>
-      </w:r>
-      <w:r>
-        <w:rPr>
-          <w:lang w:val="pt-PT"/>
-        </w:rPr>
-        <w:t>,</w:t>
-      </w:r>
-      <w:r>
-        <w:rPr>
-          <w:rFonts w:ascii="Courier New" w:hAnsi="Courier New" w:cs="Courier New"/>
-          <w:lang w:val="pt-PT"/>
-        </w:rPr>
-        <w:t>→</w:t>
-      </w:r>
-      <w:r>
-        <w:rPr>
-          <w:lang w:val="pt-PT"/>
-        </w:rPr>
-        <w:t>,</w:t>
-      </w:r>
-      <w:r>
-        <w:rPr>
-          <w:b/>
-          <w:lang w:val="pt-PT"/>
-        </w:rPr>
-        <w:t>3</w:t>
-      </w:r>
-      <w:r>
-        <w:rPr>
-          <w:lang w:val="pt-PT"/>
-        </w:rPr>
-        <w:t>,</w:t>
-      </w:r>
-      <w:r>
-        <w:rPr>
-          <w:b/>
-          <w:lang w:val="pt-PT"/>
-        </w:rPr>
-        <w:t>4</w:t>
-      </w:r>
-      <w:r>
-        <w:rPr>
-          <w:lang w:val="pt-PT"/>
-        </w:rPr>
-        <w:t>,</w:t>
-      </w:r>
-      <w:r>
-        <w:rPr>
-          <w:rFonts w:ascii="Courier New" w:hAnsi="Courier New" w:cs="Courier New"/>
-          <w:lang w:val="pt-PT"/>
-        </w:rPr>
-        <w:t>1</w:t>
-      </w:r>
-      <w:r>
-        <w:rPr>
-          <w:lang w:val="pt-PT"/>
-        </w:rPr>
-        <w:t>,1,0,</w:t>
-      </w:r>
-    </w:p>
-    <w:p>
-      <w:pPr>
-        <w:pStyle w:val="programcode"/>
-        <w:rPr>
-          <w:lang w:val="pt-PT"/>
-        </w:rPr>
-      </w:pPr>
-      <w:r>
-        <w:rPr>
-          <w:lang w:val="pt-PT"/>
-        </w:rPr>
-        <w:t xml:space="preserve"> 0,</w:t>
-      </w:r>
-      <w:r>
-        <w:rPr>
-          <w:rFonts w:ascii="Courier New" w:hAnsi="Courier New" w:cs="Courier New"/>
-          <w:lang w:val="pt-PT"/>
-        </w:rPr>
-        <w:t>↑</w:t>
-      </w:r>
-      <w:r>
-        <w:rPr>
-          <w:lang w:val="pt-PT"/>
-        </w:rPr>
-        <w:t>,0,1,0,1,0,</w:t>
-      </w:r>
-      <w:r>
-        <w:rPr>
-          <w:rFonts w:ascii="Courier New" w:hAnsi="Courier New" w:cs="Courier New"/>
-          <w:lang w:val="pt-PT"/>
-        </w:rPr>
-        <w:t>↓</w:t>
-      </w:r>
-      <w:r>
-        <w:rPr>
-          <w:lang w:val="pt-PT"/>
-        </w:rPr>
-        <w:t>,0,</w:t>
-      </w:r>
-      <w:r>
-        <w:rPr>
-          <w:rFonts w:ascii="Courier New" w:hAnsi="Courier New" w:cs="Courier New"/>
-          <w:lang w:val="pt-PT"/>
-        </w:rPr>
-        <w:t>→</w:t>
-      </w:r>
-      <w:r>
-        <w:rPr>
-          <w:lang w:val="pt-PT"/>
-        </w:rPr>
-        <w:t>,</w:t>
-      </w:r>
-      <w:r>
-        <w:rPr>
-          <w:rFonts w:ascii="Courier New" w:hAnsi="Courier New" w:cs="Courier New"/>
-          <w:lang w:val="pt-PT"/>
-        </w:rPr>
-        <w:t>→</w:t>
-      </w:r>
-      <w:r>
-        <w:rPr>
-          <w:lang w:val="pt-PT"/>
-        </w:rPr>
-        <w:t>,</w:t>
-      </w:r>
-    </w:p>
-    <w:p>
-      <w:pPr>
-        <w:pStyle w:val="programcode"/>
-        <w:rPr>
-          <w:lang w:val="pt-PT"/>
-        </w:rPr>
-      </w:pPr>
-      <w:r>
-        <w:rPr>
-          <w:lang w:val="pt-PT"/>
-        </w:rPr>
-        <w:t xml:space="preserve"> 0,</w:t>
-      </w:r>
-      <w:r>
-        <w:rPr>
-          <w:rFonts w:ascii="Courier New" w:hAnsi="Courier New" w:cs="Courier New"/>
-          <w:lang w:val="pt-PT"/>
-        </w:rPr>
-        <w:t>↑</w:t>
-      </w:r>
-      <w:r>
-        <w:rPr>
-          <w:lang w:val="pt-PT"/>
-        </w:rPr>
-        <w:t>,</w:t>
-      </w:r>
-      <w:r>
-        <w:rPr>
-          <w:rFonts w:ascii="Courier New" w:hAnsi="Courier New" w:cs="Courier New"/>
-          <w:lang w:val="pt-PT"/>
-        </w:rPr>
-        <w:t>←</w:t>
-      </w:r>
-      <w:r>
-        <w:rPr>
-          <w:lang w:val="pt-PT"/>
-        </w:rPr>
-        <w:t>,3,1,1,2,</w:t>
-      </w:r>
-      <w:r>
-        <w:rPr>
-          <w:b/>
-          <w:lang w:val="pt-PT"/>
-        </w:rPr>
-        <w:t>2</w:t>
-      </w:r>
-      <w:r>
-        <w:rPr>
-          <w:lang w:val="pt-PT"/>
-        </w:rPr>
-        <w:t>,</w:t>
-      </w:r>
-      <w:r>
-        <w:rPr>
-          <w:rFonts w:ascii="Courier New" w:hAnsi="Courier New" w:cs="Courier New"/>
-          <w:lang w:val="pt-PT"/>
-        </w:rPr>
-        <w:t>→</w:t>
-      </w:r>
-      <w:r>
-        <w:rPr>
-          <w:lang w:val="pt-PT"/>
-        </w:rPr>
-        <w:t>,</w:t>
-      </w:r>
-      <w:r>
-        <w:rPr>
-          <w:rFonts w:ascii="Courier New" w:hAnsi="Courier New" w:cs="Courier New"/>
-          <w:lang w:val="pt-PT"/>
-        </w:rPr>
-        <w:t>↑</w:t>
-      </w:r>
-      <w:r>
-        <w:rPr>
-          <w:lang w:val="pt-PT"/>
-        </w:rPr>
-        <w:t>,0,</w:t>
-      </w:r>
-    </w:p>
-    <w:p>
-      <w:pPr>
-        <w:pStyle w:val="programcode"/>
-        <w:rPr>
-          <w:lang w:val="pt-PT"/>
-        </w:rPr>
-      </w:pPr>
-      <w:r>
-        <w:rPr>
-          <w:lang w:val="pt-PT"/>
-        </w:rPr>
-        <w:t xml:space="preserve"> 0,0,</w:t>
-      </w:r>
-      <w:r>
-        <w:rPr>
-          <w:rFonts w:ascii="Courier New" w:hAnsi="Courier New" w:cs="Courier New"/>
-          <w:lang w:val="pt-PT"/>
-        </w:rPr>
-        <w:t>↑</w:t>
-      </w:r>
-      <w:r>
-        <w:rPr>
-          <w:lang w:val="pt-PT"/>
-        </w:rPr>
-        <w:t>,0,5,0,1,0,1,0,0,</w:t>
-      </w:r>
-    </w:p>
-    <w:p>
-      <w:pPr>
-        <w:pStyle w:val="programcode"/>
-        <w:rPr>
-          <w:lang w:val="pt-PT"/>
-        </w:rPr>
-      </w:pPr>
-      <w:r>
-        <w:rPr>
-          <w:lang w:val="pt-PT"/>
-        </w:rPr>
-        <w:t xml:space="preserve"> 0,0,</w:t>
-      </w:r>
-      <w:r>
-        <w:rPr>
-          <w:rFonts w:ascii="Courier New" w:hAnsi="Courier New" w:cs="Courier New"/>
-          <w:lang w:val="pt-PT"/>
-        </w:rPr>
-        <w:t>↑</w:t>
-      </w:r>
-      <w:r>
-        <w:rPr>
-          <w:lang w:val="pt-PT"/>
-        </w:rPr>
-        <w:t>,1,4,1,2</w:t>
-      </w:r>
-      <w:r>
-        <w:rPr>
-          <w:lang w:val="pt-PT"/>
-        </w:rPr>
-        <w:t>,6,1,0,0,</w:t>
-      </w:r>
-    </w:p>
-    <w:p>
-      <w:pPr>
-        <w:pStyle w:val="programcode"/>
-        <w:rPr>
-          <w:lang w:val="pt-PT"/>
-        </w:rPr>
-      </w:pPr>
-      <w:r>
-        <w:rPr>
-          <w:lang w:val="pt-PT"/>
-        </w:rPr>
-        <w:t xml:space="preserve"> 0,0</w:t>
-      </w:r>
-      <w:r>
-        <w:rPr>
-          <w:lang w:val="pt-PT"/>
-        </w:rPr>
-        <w:t>,</w:t>
-      </w:r>
-      <w:r>
-        <w:rPr>
-          <w:b/>
-          <w:lang w:val="pt-PT"/>
-        </w:rPr>
-        <w:t>6</w:t>
-      </w:r>
-      <w:r>
-        <w:rPr>
-          <w:lang w:val="pt-PT"/>
-        </w:rPr>
-        <w:t>,0,1,0,1,0,1,0</w:t>
-      </w:r>
-      <w:r>
-        <w:rPr>
-          <w:lang w:val="pt-PT"/>
-        </w:rPr>
-        <w:t>,0,</w:t>
-      </w:r>
-    </w:p>
-    <w:p>
-      <w:pPr>
-        <w:pStyle w:val="programcode"/>
-        <w:rPr>
-          <w:lang w:val="pt-PT"/>
-        </w:rPr>
-      </w:pPr>
-      <w:r>
-        <w:rPr>
-          <w:lang w:val="pt-PT"/>
-        </w:rPr>
-        <w:t xml:space="preserve"> 0,4,</w:t>
-      </w:r>
-      <w:r>
-        <w:rPr>
-          <w:rFonts w:ascii="Courier New" w:hAnsi="Courier New" w:cs="Courier New"/>
-          <w:lang w:val="pt-PT"/>
-        </w:rPr>
-        <w:t>↑</w:t>
-      </w:r>
-      <w:r>
-        <w:rPr>
-          <w:lang w:val="pt-PT"/>
-        </w:rPr>
-        <w:t>,</w:t>
-      </w:r>
-      <w:r>
-        <w:rPr>
-          <w:rFonts w:ascii="Courier New" w:hAnsi="Courier New" w:cs="Courier New"/>
-          <w:lang w:val="pt-PT"/>
-        </w:rPr>
-        <w:t>←</w:t>
-      </w:r>
-      <w:r>
-        <w:rPr>
-          <w:lang w:val="pt-PT"/>
-        </w:rPr>
-        <w:t>,</w:t>
-      </w:r>
-      <w:r>
-        <w:rPr>
-          <w:rFonts w:ascii="Courier New" w:hAnsi="Courier New" w:cs="Courier New"/>
-          <w:lang w:val="pt-PT"/>
-        </w:rPr>
-        <w:t>1</w:t>
-      </w:r>
-      <w:r>
-        <w:rPr>
-          <w:lang w:val="pt-PT"/>
-        </w:rPr>
-        <w:t>,1,6</w:t>
-      </w:r>
-      <w:r>
-        <w:rPr>
-          <w:lang w:val="pt-PT"/>
-        </w:rPr>
-        <w:t>,1,1,1,0,</w:t>
-      </w:r>
-    </w:p>
-    <w:p>
-      <w:pPr>
-        <w:pStyle w:val="programcode"/>
-        <w:rPr>
-          <w:lang w:val="pt-PT"/>
-        </w:rPr>
-      </w:pPr>
-      <w:r>
-        <w:rPr>
-          <w:lang w:val="pt-PT"/>
-        </w:rPr>
-        <w:t xml:space="preserve"> </w:t>
-      </w:r>
-      <w:r>
-        <w:rPr>
-          <w:rFonts w:ascii="Courier New" w:hAnsi="Courier New" w:cs="Courier New"/>
-          <w:lang w:val="pt-PT"/>
-        </w:rPr>
-        <w:t>→</w:t>
-      </w:r>
-      <w:r>
-        <w:rPr>
-          <w:lang w:val="pt-PT"/>
-        </w:rPr>
-        <w:t>,</w:t>
-      </w:r>
-      <w:r>
-        <w:rPr>
-          <w:rFonts w:ascii="Courier New" w:hAnsi="Courier New" w:cs="Courier New"/>
-          <w:lang w:val="pt-PT"/>
-        </w:rPr>
-        <w:t>→</w:t>
-      </w:r>
-      <w:r>
-        <w:rPr>
-          <w:lang w:val="pt-PT"/>
-        </w:rPr>
-        <w:t>,0,</w:t>
-      </w:r>
-      <w:r>
-        <w:rPr>
-          <w:rFonts w:ascii="Courier New" w:hAnsi="Courier New" w:cs="Courier New"/>
-          <w:lang w:val="pt-PT"/>
-        </w:rPr>
-        <w:t>↑</w:t>
-      </w:r>
-      <w:r>
-        <w:rPr>
-          <w:lang w:val="pt-PT"/>
-        </w:rPr>
-        <w:t>,0,1,0,1,0,1,0</w:t>
-      </w:r>
-      <w:r>
-        <w:rPr>
-          <w:lang w:val="pt-PT"/>
-        </w:rPr>
-        <w:t>,</w:t>
-      </w:r>
-    </w:p>
-    <w:p>
-      <w:pPr>
-        <w:pStyle w:val="programcode"/>
-        <w:rPr>
-          <w:lang w:val="pt-PT"/>
-        </w:rPr>
-      </w:pPr>
-      <w:r>
-        <w:rPr>
-          <w:lang w:val="pt-PT"/>
-        </w:rPr>
-        <w:t xml:space="preserve"> 0,</w:t>
-      </w:r>
-      <w:r>
-        <w:rPr>
-          <w:rFonts w:ascii="Courier New" w:hAnsi="Courier New" w:cs="Courier New"/>
-          <w:lang w:val="pt-PT"/>
-        </w:rPr>
-        <w:t>↓</w:t>
-      </w:r>
-      <w:r>
-        <w:rPr>
-          <w:lang w:val="pt-PT"/>
-        </w:rPr>
-        <w:t>,</w:t>
-      </w:r>
-      <w:r>
-        <w:rPr>
-          <w:rFonts w:ascii="Courier New" w:hAnsi="Courier New" w:cs="Courier New"/>
-          <w:lang w:val="pt-PT"/>
-        </w:rPr>
-        <w:t>→</w:t>
-      </w:r>
-      <w:r>
-        <w:rPr>
-          <w:lang w:val="pt-PT"/>
-        </w:rPr>
-        <w:t>,</w:t>
-      </w:r>
-      <w:r>
-        <w:rPr>
-          <w:rFonts w:ascii="Courier New" w:hAnsi="Courier New" w:cs="Courier New"/>
-          <w:lang w:val="pt-PT"/>
-        </w:rPr>
-        <w:t>→</w:t>
-      </w:r>
-      <w:r>
-        <w:rPr>
-          <w:lang w:val="pt-PT"/>
-        </w:rPr>
-        <w:t>,5,1,3,1</w:t>
-      </w:r>
-      <w:r>
-        <w:rPr>
-          <w:lang w:val="pt-PT"/>
-        </w:rPr>
-        <w:t>,1,1,0,</w:t>
-      </w:r>
-    </w:p>
-    <w:p>
-      <w:pPr>
-        <w:pStyle w:val="programcode"/>
-        <w:rPr>
-          <w:lang w:val="pt-PT"/>
-        </w:rPr>
-      </w:pPr>
-      <w:r>
-        <w:rPr>
-          <w:lang w:val="pt-PT"/>
-        </w:rPr>
-        <w:t xml:space="preserve"> 0,0,0,0,0,0,0,0,0,0,0].</w:t>
-      </w:r>
-    </w:p>
-    <w:p>
-      <w:pPr>
-        <w:pStyle w:val="numbereditem"/>
-        <w:rPr>
-          <w:lang w:val="pt-PT"/>
-        </w:rPr>
-      </w:pPr>
-      <w:r>
-        <w:rPr>
-          <w:lang w:val="pt-PT"/>
-        </w:rPr>
-        <w:t>Problema 3</w:t>
-      </w:r>
-    </w:p>
-    <w:p>
-      <w:pPr>
-        <w:pStyle w:val="programcode"/>
-        <w:rPr>
-          <w:lang w:val="pt-PT"/>
-        </w:rPr>
-      </w:pPr>
-      <w:r>
-        <w:rPr>
-          <w:lang w:val="pt-PT"/>
-        </w:rPr>
-        <w:t>[0,0,0,0,0,0,0,0,0,0,0,</w:t>
-      </w:r>
-    </w:p>
-    <w:p>
-      <w:pPr>
-        <w:pStyle w:val="programcode"/>
-        <w:rPr>
-          <w:lang w:val="pt-PT"/>
-        </w:rPr>
-      </w:pPr>
-      <w:r>
-        <w:rPr>
-          <w:lang w:val="pt-PT"/>
-        </w:rPr>
-        <w:t xml:space="preserve"> 0,6,6,1,4,3,1,2</w:t>
-      </w:r>
-      <w:r>
-        <w:rPr>
-          <w:lang w:val="pt-PT"/>
-        </w:rPr>
-        <w:t>,1,1,0,</w:t>
-      </w:r>
-    </w:p>
-    <w:p>
-      <w:pPr>
-        <w:pStyle w:val="programcode"/>
-        <w:rPr>
-          <w:lang w:val="pt-PT"/>
-        </w:rPr>
-      </w:pPr>
-      <w:r>
-        <w:rPr>
-          <w:lang w:val="pt-PT"/>
-        </w:rPr>
-        <w:t xml:space="preserve"> 0,1,0,4,0,4,0,1,0,1,1</w:t>
-      </w:r>
-      <w:r>
-        <w:rPr>
-          <w:lang w:val="pt-PT"/>
-        </w:rPr>
-        <w:t>,</w:t>
-      </w:r>
-    </w:p>
-    <w:p>
-      <w:pPr>
-        <w:pStyle w:val="programcode"/>
-        <w:rPr>
-          <w:lang w:val="pt-PT"/>
-        </w:rPr>
-      </w:pPr>
-      <w:r>
-        <w:rPr>
-          <w:lang w:val="pt-PT"/>
-        </w:rPr>
-        <w:t xml:space="preserve"> 0,1,1,1,2,1,2,5,5,5</w:t>
-      </w:r>
-      <w:r>
-        <w:rPr>
-          <w:lang w:val="pt-PT"/>
-        </w:rPr>
-        <w:t>,0,</w:t>
-      </w:r>
-    </w:p>
-    <w:p>
-      <w:pPr>
-        <w:pStyle w:val="programcode"/>
-        <w:rPr>
-          <w:lang w:val="pt-PT"/>
-        </w:rPr>
-      </w:pPr>
-      <w:r>
-        <w:rPr>
-          <w:lang w:val="pt-PT"/>
-        </w:rPr>
-        <w:t xml:space="preserve"> 0,0,1,0,1</w:t>
-      </w:r>
-      <w:r>
-        <w:rPr>
-          <w:lang w:val="pt-PT"/>
-        </w:rPr>
-        <w:t>,0,1,0,1,0,0,</w:t>
-      </w:r>
-    </w:p>
-    <w:p>
-      <w:pPr>
-        <w:pStyle w:val="programcode"/>
-        <w:rPr>
-          <w:lang w:val="pt-PT"/>
-        </w:rPr>
-      </w:pPr>
-      <w:r>
-        <w:rPr>
-          <w:lang w:val="pt-PT"/>
-        </w:rPr>
-        <w:t xml:space="preserve"> 0,0,1,1,1,3,4,1</w:t>
-      </w:r>
-      <w:r>
-        <w:rPr>
-          <w:lang w:val="pt-PT"/>
-        </w:rPr>
-        <w:t>,1,0,0,</w:t>
-      </w:r>
-    </w:p>
-    <w:p>
-      <w:pPr>
-        <w:pStyle w:val="programcode"/>
-        <w:rPr>
-          <w:lang w:val="pt-PT"/>
-        </w:rPr>
-      </w:pPr>
-      <w:r>
-        <w:rPr>
-          <w:lang w:val="pt-PT"/>
-        </w:rPr>
-        <w:t xml:space="preserve"> 0,0,1,0,6,0,1,0,1,0</w:t>
-      </w:r>
-      <w:r>
-        <w:rPr>
-          <w:lang w:val="pt-PT"/>
-        </w:rPr>
-        <w:t>,0,</w:t>
-      </w:r>
-    </w:p>
-    <w:p>
-      <w:pPr>
-        <w:pStyle w:val="programcode"/>
-        <w:rPr>
-          <w:lang w:val="pt-PT"/>
-        </w:rPr>
-      </w:pPr>
-      <w:r>
-        <w:rPr>
-          <w:lang w:val="pt-PT"/>
-        </w:rPr>
-        <w:lastRenderedPageBreak/>
+    </w:p>
+    <w:p>
+      <w:pPr>
+        <w:pStyle w:val="programcode"/>
+        <w:rPr>
+          <w:lang w:val="pt-PT"/>
+        </w:rPr>
+      </w:pPr>
+      <w:r>
+        <w:rPr>
+          <w:lang w:val="pt-PT"/>
+        </w:rPr>
         <w:t xml:space="preserve"> 0,1,1,1,1,6,1</w:t>
       </w:r>
       <w:r>
@@ -6451,7 +6574,7 @@
 </file>
 
 <file path=customXml/itemProps1.xml><?xml version="1.0" encoding="utf-8"?>
-<ds:datastoreItem xmlns:ds="http://schemas.openxmlformats.org/officeDocument/2006/customXml" ds:itemID="{440006CF-E479-4FC6-8526-D8DFF9EA2ACE}">
+<ds:datastoreItem xmlns:ds="http://schemas.openxmlformats.org/officeDocument/2006/customXml" ds:itemID="{2F501CDD-19AB-4613-9251-23D96147C275}">
   <ds:schemaRefs>
     <ds:schemaRef ds:uri="http://schemas.openxmlformats.org/officeDocument/2006/bibliography"/>
   </ds:schemaRefs>

</xml_diff>